<commit_message>
4 more entities added.
</commit_message>
<xml_diff>
--- a/Hadi - Entities/Airline.docx
+++ b/Hadi - Entities/Airline.docx
@@ -35,7 +35,7 @@
         <w:tblStyle w:val="GridTable4-Accent6"/>
         <w:bidiVisual/>
         <w:tblW w:w="0" w:type="auto"/>
-        <w:tblInd w:w="5" w:type="dxa"/>
+        <w:tblInd w:w="10" w:type="dxa"/>
         <w:tblLook w:val="04A0" w:firstRow="1" w:lastRow="0" w:firstColumn="1" w:lastColumn="0" w:noHBand="0" w:noVBand="1"/>
       </w:tblPr>
       <w:tblGrid>
@@ -100,7 +100,27 @@
                 <w:rtl/>
                 <w:lang w:bidi="fa-IR"/>
               </w:rPr>
-              <w:t>فارسي:    هواپیما                    لاتين:</w:t>
+              <w:t xml:space="preserve">فارسي:    </w:t>
+            </w:r>
+            <w:r>
+              <w:rPr>
+                <w:rFonts w:ascii="IRANSans" w:hAnsi="IRANSans" w:cs="IRANSans" w:hint="cs"/>
+                <w:sz w:val="24"/>
+                <w:szCs w:val="24"/>
+                <w:rtl/>
+                <w:lang w:bidi="fa-IR"/>
+              </w:rPr>
+              <w:t>شرکت هواپیمایی</w:t>
+            </w:r>
+            <w:r>
+              <w:rPr>
+                <w:rFonts w:ascii="IRANSans" w:hAnsi="IRANSans" w:cs="IRANSans"/>
+                <w:sz w:val="24"/>
+                <w:szCs w:val="24"/>
+                <w:rtl/>
+                <w:lang w:bidi="fa-IR"/>
+              </w:rPr>
+              <w:t xml:space="preserve">                    لاتين:</w:t>
             </w:r>
             <w:r>
               <w:rPr>
@@ -128,7 +148,7 @@
                 <w:szCs w:val="24"/>
                 <w:lang w:bidi="fa-IR"/>
               </w:rPr>
-              <w:t>Airplane</w:t>
+              <w:t>Airline</w:t>
             </w:r>
           </w:p>
         </w:tc>
@@ -180,21 +200,21 @@
               <w:cnfStyle w:val="000000100000" w:firstRow="0" w:lastRow="0" w:firstColumn="0" w:lastColumn="0" w:oddVBand="0" w:evenVBand="0" w:oddHBand="1" w:evenHBand="0" w:firstRowFirstColumn="0" w:firstRowLastColumn="0" w:lastRowFirstColumn="0" w:lastRowLastColumn="0"/>
               <w:rPr>
                 <w:rFonts w:ascii="IRANSans" w:hAnsi="IRANSans" w:cs="IRANSans"/>
-                <w:sz w:val="24"/>
-                <w:szCs w:val="24"/>
-                <w:rtl/>
-                <w:lang w:bidi="fa-IR"/>
-              </w:rPr>
-            </w:pPr>
-            <w:r>
-              <w:rPr>
-                <w:rFonts w:ascii="IRANSans" w:hAnsi="IRANSans" w:cs="IRANSans"/>
-                <w:sz w:val="20"/>
-                <w:szCs w:val="20"/>
-                <w:rtl/>
-                <w:lang w:bidi="fa-IR"/>
-              </w:rPr>
-              <w:t>وسیله ای که برای جابه جایی مسافر و محموله استفاده می شود.</w:t>
+                <w:sz w:val="20"/>
+                <w:szCs w:val="20"/>
+                <w:rtl/>
+                <w:lang w:bidi="fa-IR"/>
+              </w:rPr>
+            </w:pPr>
+            <w:r>
+              <w:rPr>
+                <w:rFonts w:ascii="IRANSans" w:hAnsi="IRANSans" w:cs="IRANSans" w:hint="cs"/>
+                <w:sz w:val="20"/>
+                <w:szCs w:val="20"/>
+                <w:rtl/>
+                <w:lang w:bidi="fa-IR"/>
+              </w:rPr>
+              <w:t>ارائه دهنده سرویس به مشتری (فروش بلیت، دارا بودن هواپیما و خدمه و ...)</w:t>
             </w:r>
           </w:p>
         </w:tc>
@@ -244,7 +264,6 @@
                 <w:rFonts w:ascii="IRANSans" w:hAnsi="IRANSans" w:cs="IRANSans"/>
                 <w:sz w:val="24"/>
                 <w:szCs w:val="24"/>
-                <w:rtl/>
                 <w:lang w:bidi="fa-IR"/>
               </w:rPr>
             </w:pPr>
@@ -331,7 +350,26 @@
                 <w:rtl/>
                 <w:lang w:bidi="fa-IR"/>
               </w:rPr>
-              <w:t>قوي              شناسه: کد هواپیما</w:t>
+              <w:t>قو</w:t>
+            </w:r>
+            <w:r>
+              <w:rPr>
+                <w:rFonts w:ascii="IRANSans" w:hAnsi="IRANSans" w:cs="IRANSans"/>
+                <w:sz w:val="24"/>
+                <w:szCs w:val="24"/>
+                <w:rtl/>
+                <w:lang w:bidi="fa-IR"/>
+              </w:rPr>
+              <w:t xml:space="preserve">ي              شناسه: </w:t>
+            </w:r>
+            <w:r>
+              <w:rPr>
+                <w:rFonts w:ascii="IRANSans" w:hAnsi="IRANSans" w:cs="IRANSans"/>
+                <w:sz w:val="24"/>
+                <w:szCs w:val="24"/>
+                <w:lang w:bidi="fa-IR"/>
+              </w:rPr>
+              <w:t>ID</w:t>
             </w:r>
           </w:p>
           <w:p>
@@ -570,13 +608,13 @@
         <w:tblStyle w:val="GridTable4-Accent6"/>
         <w:bidiVisual/>
         <w:tblW w:w="9307" w:type="dxa"/>
-        <w:tblInd w:w="10" w:type="dxa"/>
+        <w:tblInd w:w="20" w:type="dxa"/>
         <w:tblLook w:val="04A0" w:firstRow="1" w:lastRow="0" w:firstColumn="1" w:lastColumn="0" w:noHBand="0" w:noVBand="1"/>
       </w:tblPr>
       <w:tblGrid>
         <w:gridCol w:w="712"/>
-        <w:gridCol w:w="805"/>
-        <w:gridCol w:w="1514"/>
+        <w:gridCol w:w="1157"/>
+        <w:gridCol w:w="1373"/>
         <w:gridCol w:w="599"/>
         <w:gridCol w:w="718"/>
         <w:gridCol w:w="794"/>
@@ -584,7 +622,7 @@
         <w:gridCol w:w="716"/>
         <w:gridCol w:w="887"/>
         <w:gridCol w:w="573"/>
-        <w:gridCol w:w="1171"/>
+        <w:gridCol w:w="960"/>
       </w:tblGrid>
       <w:tr>
         <w:trPr>
@@ -1151,7 +1189,7 @@
                 <w:rtl/>
                 <w:lang w:bidi="fa-IR"/>
               </w:rPr>
-              <w:t>کد هواپیما</w:t>
+              <w:t>شماره شرکت</w:t>
             </w:r>
           </w:p>
         </w:tc>
@@ -1346,7 +1384,7 @@
               <w:jc w:val="center"/>
               <w:cnfStyle w:val="000000000000" w:firstRow="0" w:lastRow="0" w:firstColumn="0" w:lastColumn="0" w:oddVBand="0" w:evenVBand="0" w:oddHBand="0" w:evenHBand="0" w:firstRowFirstColumn="0" w:firstRowLastColumn="0" w:lastRowFirstColumn="0" w:lastRowLastColumn="0"/>
               <w:rPr>
-                <w:rFonts w:ascii="IRANSans" w:hAnsi="IRANSans" w:cs="IRANSans" w:hint="cs"/>
+                <w:rFonts w:ascii="IRANSans" w:hAnsi="IRANSans" w:cs="IRANSans"/>
                 <w:sz w:val="20"/>
                 <w:szCs w:val="20"/>
                 <w:lang w:bidi="fa-IR"/>
@@ -1432,22 +1470,22 @@
               <w:jc w:val="center"/>
               <w:cnfStyle w:val="000000100000" w:firstRow="0" w:lastRow="0" w:firstColumn="0" w:lastColumn="0" w:oddVBand="0" w:evenVBand="0" w:oddHBand="1" w:evenHBand="0" w:firstRowFirstColumn="0" w:firstRowLastColumn="0" w:lastRowFirstColumn="0" w:lastRowLastColumn="0"/>
               <w:rPr>
-                <w:rFonts w:ascii="IRANSans" w:hAnsi="IRANSans" w:cs="IRANSans"/>
-                <w:sz w:val="20"/>
-                <w:szCs w:val="20"/>
-                <w:rtl/>
-                <w:lang w:bidi="fa-IR"/>
-              </w:rPr>
-            </w:pPr>
-            <w:r>
-              <w:rPr>
                 <w:rFonts w:ascii="IRANSans" w:hAnsi="IRANSans" w:cs="IRANSans" w:hint="cs"/>
                 <w:sz w:val="20"/>
                 <w:szCs w:val="20"/>
                 <w:rtl/>
                 <w:lang w:bidi="fa-IR"/>
               </w:rPr>
-              <w:t>شرکت سازنده</w:t>
+            </w:pPr>
+            <w:r>
+              <w:rPr>
+                <w:rFonts w:ascii="IRANSans" w:hAnsi="IRANSans" w:cs="IRANSans" w:hint="cs"/>
+                <w:sz w:val="20"/>
+                <w:szCs w:val="20"/>
+                <w:rtl/>
+                <w:lang w:bidi="fa-IR"/>
+              </w:rPr>
+              <w:t>پروانه تاسیس</w:t>
             </w:r>
           </w:p>
         </w:tc>
@@ -1463,29 +1501,21 @@
               <w:jc w:val="center"/>
               <w:cnfStyle w:val="000000100000" w:firstRow="0" w:lastRow="0" w:firstColumn="0" w:lastColumn="0" w:oddVBand="0" w:evenVBand="0" w:oddHBand="1" w:evenHBand="0" w:firstRowFirstColumn="0" w:firstRowLastColumn="0" w:lastRowFirstColumn="0" w:lastRowLastColumn="0"/>
               <w:rPr>
-                <w:rFonts w:ascii="IRANSans" w:hAnsi="IRANSans" w:cs="IRANSans"/>
-                <w:sz w:val="20"/>
-                <w:szCs w:val="20"/>
-                <w:lang w:bidi="fa-IR"/>
-              </w:rPr>
-            </w:pPr>
-            <w:r>
-              <w:rPr>
-                <w:rFonts w:ascii="IRANSans" w:hAnsi="IRANSans" w:cs="IRANSans"/>
-                <w:sz w:val="20"/>
-                <w:szCs w:val="20"/>
-                <w:lang w:bidi="fa-IR"/>
-              </w:rPr>
-              <w:t>M</w:t>
-            </w:r>
-            <w:r>
-              <w:rPr>
-                <w:rFonts w:ascii="IRANSans" w:hAnsi="IRANSans" w:cs="IRANSans"/>
-                <w:sz w:val="20"/>
-                <w:szCs w:val="20"/>
-                <w:lang w:bidi="fa-IR"/>
-              </w:rPr>
-              <w:t>anufacturer</w:t>
+                <w:rFonts w:ascii="IRANSans" w:hAnsi="IRANSans" w:cs="IRANSans" w:hint="cs"/>
+                <w:sz w:val="20"/>
+                <w:szCs w:val="20"/>
+                <w:rtl/>
+                <w:lang w:bidi="fa-IR"/>
+              </w:rPr>
+            </w:pPr>
+            <w:r>
+              <w:rPr>
+                <w:rFonts w:ascii="IRANSans" w:hAnsi="IRANSans" w:cs="IRANSans"/>
+                <w:sz w:val="20"/>
+                <w:szCs w:val="20"/>
+                <w:lang w:bidi="fa-IR"/>
+              </w:rPr>
+              <w:t>Licensing</w:t>
             </w:r>
           </w:p>
         </w:tc>
@@ -1500,28 +1530,49 @@
               <w:spacing w:after="0" w:line="240" w:lineRule="auto"/>
               <w:jc w:val="center"/>
               <w:cnfStyle w:val="000000100000" w:firstRow="0" w:lastRow="0" w:firstColumn="0" w:lastColumn="0" w:oddVBand="0" w:evenVBand="0" w:oddHBand="1" w:evenHBand="0" w:firstRowFirstColumn="0" w:firstRowLastColumn="0" w:lastRowFirstColumn="0" w:lastRowLastColumn="0"/>
+              <w:rPr>
+                <w:rFonts w:ascii="IRANSans" w:hAnsi="IRANSans" w:cs="IRANSans"/>
+                <w:sz w:val="28"/>
+                <w:szCs w:val="28"/>
+                <w:rtl/>
+                <w:lang w:bidi="fa-IR"/>
+              </w:rPr>
+            </w:pPr>
+            <w:r>
               <w:rPr>
                 <w:rFonts w:ascii="IRANSans" w:hAnsi="IRANSans" w:cs="IRANSans" w:hint="cs"/>
                 <w:sz w:val="28"/>
                 <w:szCs w:val="28"/>
-                <w:rtl/>
-                <w:lang w:bidi="fa-IR"/>
-              </w:rPr>
-            </w:pPr>
-            <w:r>
+                <w:lang w:bidi="fa-IR"/>
+              </w:rPr>
+              <w:sym w:font="Wingdings" w:char="F0FC"/>
+            </w:r>
+          </w:p>
+        </w:tc>
+        <w:tc>
+          <w:tcPr>
+            <w:tcW w:w="718" w:type="dxa"/>
+            <w:vAlign w:val="center"/>
+          </w:tcPr>
+          <w:p>
+            <w:pPr>
+              <w:bidi/>
+              <w:spacing w:after="0" w:line="240" w:lineRule="auto"/>
+              <w:jc w:val="center"/>
+              <w:cnfStyle w:val="000000100000" w:firstRow="0" w:lastRow="0" w:firstColumn="0" w:lastColumn="0" w:oddVBand="0" w:evenVBand="0" w:oddHBand="1" w:evenHBand="0" w:firstRowFirstColumn="0" w:firstRowLastColumn="0" w:lastRowFirstColumn="0" w:lastRowLastColumn="0"/>
               <w:rPr>
                 <w:rFonts w:ascii="IRANSans" w:hAnsi="IRANSans" w:cs="IRANSans" w:hint="cs"/>
                 <w:sz w:val="28"/>
                 <w:szCs w:val="28"/>
-                <w:lang w:bidi="fa-IR"/>
-              </w:rPr>
-              <w:sym w:font="Wingdings" w:char="F0FC"/>
-            </w:r>
-          </w:p>
-        </w:tc>
-        <w:tc>
-          <w:tcPr>
-            <w:tcW w:w="718" w:type="dxa"/>
+                <w:rtl/>
+                <w:lang w:bidi="fa-IR"/>
+              </w:rPr>
+            </w:pPr>
+          </w:p>
+        </w:tc>
+        <w:tc>
+          <w:tcPr>
+            <w:tcW w:w="794" w:type="dxa"/>
             <w:vAlign w:val="center"/>
           </w:tcPr>
           <w:p>
@@ -1542,7 +1593,7 @@
         </w:tc>
         <w:tc>
           <w:tcPr>
-            <w:tcW w:w="794" w:type="dxa"/>
+            <w:tcW w:w="818" w:type="dxa"/>
             <w:vAlign w:val="center"/>
           </w:tcPr>
           <w:p>
@@ -1563,7 +1614,7 @@
         </w:tc>
         <w:tc>
           <w:tcPr>
-            <w:tcW w:w="818" w:type="dxa"/>
+            <w:tcW w:w="716" w:type="dxa"/>
             <w:vAlign w:val="center"/>
           </w:tcPr>
           <w:p>
@@ -1576,15 +1627,14 @@
                 <w:rFonts w:ascii="IRANSans" w:hAnsi="IRANSans" w:cs="IRANSans"/>
                 <w:sz w:val="28"/>
                 <w:szCs w:val="28"/>
-                <w:rtl/>
-                <w:lang w:bidi="fa-IR"/>
-              </w:rPr>
-            </w:pPr>
-          </w:p>
-        </w:tc>
-        <w:tc>
-          <w:tcPr>
-            <w:tcW w:w="716" w:type="dxa"/>
+                <w:lang w:bidi="fa-IR"/>
+              </w:rPr>
+            </w:pPr>
+          </w:p>
+        </w:tc>
+        <w:tc>
+          <w:tcPr>
+            <w:tcW w:w="887" w:type="dxa"/>
             <w:vAlign w:val="center"/>
           </w:tcPr>
           <w:p>
@@ -1594,17 +1644,56 @@
               <w:jc w:val="center"/>
               <w:cnfStyle w:val="000000100000" w:firstRow="0" w:lastRow="0" w:firstColumn="0" w:lastColumn="0" w:oddVBand="0" w:evenVBand="0" w:oddHBand="1" w:evenHBand="0" w:firstRowFirstColumn="0" w:firstRowLastColumn="0" w:lastRowFirstColumn="0" w:lastRowLastColumn="0"/>
               <w:rPr>
+                <w:rFonts w:ascii="IRANSans" w:hAnsi="IRANSans" w:cs="IRANSans"/>
+                <w:sz w:val="20"/>
+                <w:szCs w:val="20"/>
+                <w:lang w:bidi="fa-IR"/>
+              </w:rPr>
+            </w:pPr>
+            <w:r>
+              <w:rPr>
+                <w:rFonts w:ascii="IRANSans" w:hAnsi="IRANSans" w:cs="IRANSans"/>
+                <w:sz w:val="20"/>
+                <w:szCs w:val="20"/>
+                <w:lang w:bidi="fa-IR"/>
+              </w:rPr>
+              <w:t>Text</w:t>
+            </w:r>
+          </w:p>
+        </w:tc>
+        <w:tc>
+          <w:tcPr>
+            <w:tcW w:w="573" w:type="dxa"/>
+            <w:vAlign w:val="center"/>
+          </w:tcPr>
+          <w:p>
+            <w:pPr>
+              <w:bidi/>
+              <w:spacing w:after="0" w:line="240" w:lineRule="auto"/>
+              <w:jc w:val="center"/>
+              <w:cnfStyle w:val="000000100000" w:firstRow="0" w:lastRow="0" w:firstColumn="0" w:lastColumn="0" w:oddVBand="0" w:evenVBand="0" w:oddHBand="1" w:evenHBand="0" w:firstRowFirstColumn="0" w:firstRowLastColumn="0" w:lastRowFirstColumn="0" w:lastRowLastColumn="0"/>
+              <w:rPr>
+                <w:rFonts w:ascii="IRANSans" w:hAnsi="IRANSans" w:cs="IRANSans"/>
+                <w:sz w:val="20"/>
+                <w:szCs w:val="20"/>
+                <w:lang w:bidi="fa-IR"/>
+              </w:rPr>
+            </w:pPr>
+            <w:r>
+              <w:rPr>
                 <w:rFonts w:ascii="IRANSans" w:hAnsi="IRANSans" w:cs="IRANSans" w:hint="cs"/>
-                <w:sz w:val="28"/>
-                <w:szCs w:val="28"/>
-                <w:lang w:bidi="fa-IR"/>
-              </w:rPr>
-            </w:pPr>
-          </w:p>
-        </w:tc>
-        <w:tc>
-          <w:tcPr>
-            <w:tcW w:w="887" w:type="dxa"/>
+                <w:sz w:val="20"/>
+                <w:szCs w:val="20"/>
+                <w:rtl/>
+                <w:lang w:bidi="fa-IR"/>
+              </w:rPr>
+              <w:t>100</w:t>
+            </w:r>
+          </w:p>
+        </w:tc>
+        <w:tc>
+          <w:tcPr>
+            <w:tcW w:w="1171" w:type="dxa"/>
             <w:vAlign w:val="center"/>
           </w:tcPr>
           <w:p>
@@ -1615,65 +1704,6 @@
               <w:cnfStyle w:val="000000100000" w:firstRow="0" w:lastRow="0" w:firstColumn="0" w:lastColumn="0" w:oddVBand="0" w:evenVBand="0" w:oddHBand="1" w:evenHBand="0" w:firstRowFirstColumn="0" w:firstRowLastColumn="0" w:lastRowFirstColumn="0" w:lastRowLastColumn="0"/>
               <w:rPr>
                 <w:rFonts w:ascii="IRANSans" w:hAnsi="IRANSans" w:cs="IRANSans"/>
-                <w:sz w:val="20"/>
-                <w:szCs w:val="20"/>
-                <w:lang w:bidi="fa-IR"/>
-              </w:rPr>
-            </w:pPr>
-            <w:r>
-              <w:rPr>
-                <w:rFonts w:ascii="IRANSans" w:hAnsi="IRANSans" w:cs="IRANSans"/>
-                <w:sz w:val="20"/>
-                <w:szCs w:val="20"/>
-                <w:lang w:bidi="fa-IR"/>
-              </w:rPr>
-              <w:t>Text</w:t>
-            </w:r>
-          </w:p>
-        </w:tc>
-        <w:tc>
-          <w:tcPr>
-            <w:tcW w:w="573" w:type="dxa"/>
-            <w:vAlign w:val="center"/>
-          </w:tcPr>
-          <w:p>
-            <w:pPr>
-              <w:bidi/>
-              <w:spacing w:after="0" w:line="240" w:lineRule="auto"/>
-              <w:jc w:val="center"/>
-              <w:cnfStyle w:val="000000100000" w:firstRow="0" w:lastRow="0" w:firstColumn="0" w:lastColumn="0" w:oddVBand="0" w:evenVBand="0" w:oddHBand="1" w:evenHBand="0" w:firstRowFirstColumn="0" w:firstRowLastColumn="0" w:lastRowFirstColumn="0" w:lastRowLastColumn="0"/>
-              <w:rPr>
-                <w:rFonts w:ascii="IRANSans" w:hAnsi="IRANSans" w:cs="IRANSans"/>
-                <w:sz w:val="20"/>
-                <w:szCs w:val="20"/>
-                <w:lang w:bidi="fa-IR"/>
-              </w:rPr>
-            </w:pPr>
-            <w:r>
-              <w:rPr>
-                <w:rFonts w:ascii="IRANSans" w:hAnsi="IRANSans" w:cs="IRANSans" w:hint="cs"/>
-                <w:sz w:val="20"/>
-                <w:szCs w:val="20"/>
-                <w:rtl/>
-                <w:lang w:bidi="fa-IR"/>
-              </w:rPr>
-              <w:t>50</w:t>
-            </w:r>
-          </w:p>
-        </w:tc>
-        <w:tc>
-          <w:tcPr>
-            <w:tcW w:w="1171" w:type="dxa"/>
-            <w:vAlign w:val="center"/>
-          </w:tcPr>
-          <w:p>
-            <w:pPr>
-              <w:bidi/>
-              <w:spacing w:after="0" w:line="240" w:lineRule="auto"/>
-              <w:jc w:val="center"/>
-              <w:cnfStyle w:val="000000100000" w:firstRow="0" w:lastRow="0" w:firstColumn="0" w:lastColumn="0" w:oddVBand="0" w:evenVBand="0" w:oddHBand="1" w:evenHBand="0" w:firstRowFirstColumn="0" w:firstRowLastColumn="0" w:lastRowFirstColumn="0" w:lastRowLastColumn="0"/>
-              <w:rPr>
-                <w:rFonts w:ascii="IRANSans" w:hAnsi="IRANSans" w:cs="IRANSans" w:hint="cs"/>
                 <w:sz w:val="20"/>
                 <w:szCs w:val="20"/>
                 <w:lang w:bidi="fa-IR"/>
@@ -1743,7 +1773,7 @@
                 <w:rtl/>
                 <w:lang w:bidi="fa-IR"/>
               </w:rPr>
-              <w:t>مدل</w:t>
+              <w:t>نام</w:t>
             </w:r>
           </w:p>
         </w:tc>
@@ -1772,7 +1802,7 @@
                 <w:szCs w:val="20"/>
                 <w:lang w:bidi="fa-IR"/>
               </w:rPr>
-              <w:t>Model</w:t>
+              <w:t>Corp. Name</w:t>
             </w:r>
           </w:p>
         </w:tc>
@@ -1788,7 +1818,7 @@
               <w:jc w:val="center"/>
               <w:cnfStyle w:val="000000000000" w:firstRow="0" w:lastRow="0" w:firstColumn="0" w:lastColumn="0" w:oddVBand="0" w:evenVBand="0" w:oddHBand="0" w:evenHBand="0" w:firstRowFirstColumn="0" w:firstRowLastColumn="0" w:lastRowFirstColumn="0" w:lastRowLastColumn="0"/>
               <w:rPr>
-                <w:rFonts w:ascii="IRANSans" w:hAnsi="IRANSans" w:cs="IRANSans" w:hint="cs"/>
+                <w:rFonts w:ascii="IRANSans" w:hAnsi="IRANSans" w:cs="IRANSans"/>
                 <w:sz w:val="28"/>
                 <w:szCs w:val="28"/>
                 <w:rtl/>
@@ -1901,7 +1931,7 @@
               <w:jc w:val="center"/>
               <w:cnfStyle w:val="000000000000" w:firstRow="0" w:lastRow="0" w:firstColumn="0" w:lastColumn="0" w:oddVBand="0" w:evenVBand="0" w:oddHBand="0" w:evenHBand="0" w:firstRowFirstColumn="0" w:firstRowLastColumn="0" w:lastRowFirstColumn="0" w:lastRowLastColumn="0"/>
               <w:rPr>
-                <w:rFonts w:ascii="IRANSans" w:hAnsi="IRANSans" w:cs="IRANSans" w:hint="cs"/>
+                <w:rFonts w:ascii="IRANSans" w:hAnsi="IRANSans" w:cs="IRANSans"/>
                 <w:sz w:val="20"/>
                 <w:szCs w:val="20"/>
                 <w:lang w:bidi="fa-IR"/>
@@ -2031,7 +2061,7 @@
                 <w:rtl/>
                 <w:lang w:bidi="fa-IR"/>
               </w:rPr>
-              <w:t>ابعاد</w:t>
+              <w:t>تصویر(لوگو)</w:t>
             </w:r>
           </w:p>
         </w:tc>
@@ -2060,7 +2090,7 @@
                 <w:szCs w:val="20"/>
                 <w:lang w:bidi="fa-IR"/>
               </w:rPr>
-              <w:t>Dimensions</w:t>
+              <w:t>Logo</w:t>
             </w:r>
           </w:p>
         </w:tc>
@@ -2083,32 +2113,11 @@
                 <w:lang w:bidi="fa-IR"/>
               </w:rPr>
             </w:pPr>
-          </w:p>
-        </w:tc>
-        <w:tc>
-          <w:tcPr>
-            <w:tcW w:w="718" w:type="dxa"/>
-            <w:vAlign w:val="center"/>
-          </w:tcPr>
-          <w:p>
-            <w:pPr>
-              <w:bidi/>
-              <w:spacing w:after="0" w:line="240" w:lineRule="auto"/>
-              <w:jc w:val="center"/>
-              <w:cnfStyle w:val="000000100000" w:firstRow="0" w:lastRow="0" w:firstColumn="0" w:lastColumn="0" w:oddVBand="0" w:evenVBand="0" w:oddHBand="1" w:evenHBand="0" w:firstRowFirstColumn="0" w:firstRowLastColumn="0" w:lastRowFirstColumn="0" w:lastRowLastColumn="0"/>
+            <w:r>
               <w:rPr>
                 <w:rFonts w:ascii="IRANSans" w:hAnsi="IRANSans" w:cs="IRANSans"/>
                 <w:sz w:val="28"/>
                 <w:szCs w:val="28"/>
-                <w:rtl/>
-                <w:lang w:bidi="fa-IR"/>
-              </w:rPr>
-            </w:pPr>
-            <w:r>
-              <w:rPr>
-                <w:rFonts w:ascii="IRANSans" w:hAnsi="IRANSans" w:cs="IRANSans"/>
-                <w:sz w:val="28"/>
-                <w:szCs w:val="28"/>
                 <w:lang w:bidi="fa-IR"/>
               </w:rPr>
               <w:sym w:font="Wingdings" w:char="F0FC"/>
@@ -2117,1253 +2126,7 @@
         </w:tc>
         <w:tc>
           <w:tcPr>
-            <w:tcW w:w="794" w:type="dxa"/>
-            <w:vAlign w:val="center"/>
-          </w:tcPr>
-          <w:p>
-            <w:pPr>
-              <w:bidi/>
-              <w:spacing w:after="0" w:line="240" w:lineRule="auto"/>
-              <w:jc w:val="center"/>
-              <w:cnfStyle w:val="000000100000" w:firstRow="0" w:lastRow="0" w:firstColumn="0" w:lastColumn="0" w:oddVBand="0" w:evenVBand="0" w:oddHBand="1" w:evenHBand="0" w:firstRowFirstColumn="0" w:firstRowLastColumn="0" w:lastRowFirstColumn="0" w:lastRowLastColumn="0"/>
-              <w:rPr>
-                <w:rFonts w:ascii="IRANSans" w:hAnsi="IRANSans" w:cs="IRANSans"/>
-                <w:sz w:val="28"/>
-                <w:szCs w:val="28"/>
-                <w:rtl/>
-                <w:lang w:bidi="fa-IR"/>
-              </w:rPr>
-            </w:pPr>
-          </w:p>
-        </w:tc>
-        <w:tc>
-          <w:tcPr>
-            <w:tcW w:w="818" w:type="dxa"/>
-            <w:vAlign w:val="center"/>
-          </w:tcPr>
-          <w:p>
-            <w:pPr>
-              <w:bidi/>
-              <w:spacing w:after="0" w:line="240" w:lineRule="auto"/>
-              <w:jc w:val="center"/>
-              <w:cnfStyle w:val="000000100000" w:firstRow="0" w:lastRow="0" w:firstColumn="0" w:lastColumn="0" w:oddVBand="0" w:evenVBand="0" w:oddHBand="1" w:evenHBand="0" w:firstRowFirstColumn="0" w:firstRowLastColumn="0" w:lastRowFirstColumn="0" w:lastRowLastColumn="0"/>
-              <w:rPr>
-                <w:rFonts w:ascii="IRANSans" w:hAnsi="IRANSans" w:cs="IRANSans"/>
-                <w:sz w:val="28"/>
-                <w:szCs w:val="28"/>
-                <w:rtl/>
-                <w:lang w:bidi="fa-IR"/>
-              </w:rPr>
-            </w:pPr>
-          </w:p>
-        </w:tc>
-        <w:tc>
-          <w:tcPr>
-            <w:tcW w:w="716" w:type="dxa"/>
-            <w:vAlign w:val="center"/>
-          </w:tcPr>
-          <w:p>
-            <w:pPr>
-              <w:bidi/>
-              <w:spacing w:after="0" w:line="240" w:lineRule="auto"/>
-              <w:jc w:val="center"/>
-              <w:cnfStyle w:val="000000100000" w:firstRow="0" w:lastRow="0" w:firstColumn="0" w:lastColumn="0" w:oddVBand="0" w:evenVBand="0" w:oddHBand="1" w:evenHBand="0" w:firstRowFirstColumn="0" w:firstRowLastColumn="0" w:lastRowFirstColumn="0" w:lastRowLastColumn="0"/>
-              <w:rPr>
-                <w:rFonts w:ascii="IRANSans" w:hAnsi="IRANSans" w:cs="IRANSans"/>
-                <w:sz w:val="28"/>
-                <w:szCs w:val="28"/>
-                <w:lang w:bidi="fa-IR"/>
-              </w:rPr>
-            </w:pPr>
-          </w:p>
-        </w:tc>
-        <w:tc>
-          <w:tcPr>
-            <w:tcW w:w="887" w:type="dxa"/>
-            <w:vAlign w:val="center"/>
-          </w:tcPr>
-          <w:p>
-            <w:pPr>
-              <w:bidi/>
-              <w:spacing w:after="0" w:line="240" w:lineRule="auto"/>
-              <w:jc w:val="center"/>
-              <w:cnfStyle w:val="000000100000" w:firstRow="0" w:lastRow="0" w:firstColumn="0" w:lastColumn="0" w:oddVBand="0" w:evenVBand="0" w:oddHBand="1" w:evenHBand="0" w:firstRowFirstColumn="0" w:firstRowLastColumn="0" w:lastRowFirstColumn="0" w:lastRowLastColumn="0"/>
-              <w:rPr>
-                <w:rFonts w:ascii="IRANSans" w:hAnsi="IRANSans" w:cs="IRANSans"/>
-                <w:sz w:val="20"/>
-                <w:szCs w:val="20"/>
-                <w:lang w:bidi="fa-IR"/>
-              </w:rPr>
-            </w:pPr>
-            <w:r>
-              <w:rPr>
-                <w:rFonts w:ascii="IRANSans" w:hAnsi="IRANSans" w:cs="IRANSans"/>
-                <w:sz w:val="20"/>
-                <w:szCs w:val="20"/>
-                <w:lang w:bidi="fa-IR"/>
-              </w:rPr>
-              <w:t>Float</w:t>
-            </w:r>
-          </w:p>
-        </w:tc>
-        <w:tc>
-          <w:tcPr>
-            <w:tcW w:w="573" w:type="dxa"/>
-            <w:vAlign w:val="center"/>
-          </w:tcPr>
-          <w:p>
-            <w:pPr>
-              <w:bidi/>
-              <w:spacing w:after="0" w:line="240" w:lineRule="auto"/>
-              <w:jc w:val="center"/>
-              <w:cnfStyle w:val="000000100000" w:firstRow="0" w:lastRow="0" w:firstColumn="0" w:lastColumn="0" w:oddVBand="0" w:evenVBand="0" w:oddHBand="1" w:evenHBand="0" w:firstRowFirstColumn="0" w:firstRowLastColumn="0" w:lastRowFirstColumn="0" w:lastRowLastColumn="0"/>
-              <w:rPr>
-                <w:rFonts w:ascii="IRANSans" w:hAnsi="IRANSans" w:cs="IRANSans"/>
-                <w:sz w:val="20"/>
-                <w:szCs w:val="20"/>
-                <w:lang w:bidi="fa-IR"/>
-              </w:rPr>
-            </w:pPr>
-            <w:r>
-              <w:rPr>
-                <w:rFonts w:ascii="IRANSans" w:hAnsi="IRANSans" w:cs="IRANSans" w:hint="cs"/>
-                <w:sz w:val="20"/>
-                <w:szCs w:val="20"/>
-                <w:rtl/>
-                <w:lang w:bidi="fa-IR"/>
-              </w:rPr>
-              <w:t>-</w:t>
-            </w:r>
-          </w:p>
-        </w:tc>
-        <w:tc>
-          <w:tcPr>
-            <w:tcW w:w="1171" w:type="dxa"/>
-            <w:vAlign w:val="center"/>
-          </w:tcPr>
-          <w:p>
-            <w:pPr>
-              <w:bidi/>
-              <w:spacing w:after="0" w:line="240" w:lineRule="auto"/>
-              <w:jc w:val="center"/>
-              <w:cnfStyle w:val="000000100000" w:firstRow="0" w:lastRow="0" w:firstColumn="0" w:lastColumn="0" w:oddVBand="0" w:evenVBand="0" w:oddHBand="1" w:evenHBand="0" w:firstRowFirstColumn="0" w:firstRowLastColumn="0" w:lastRowFirstColumn="0" w:lastRowLastColumn="0"/>
-              <w:rPr>
-                <w:rFonts w:ascii="IRANSans" w:hAnsi="IRANSans" w:cs="IRANSans"/>
-                <w:sz w:val="20"/>
-                <w:szCs w:val="20"/>
-                <w:lang w:bidi="fa-IR"/>
-              </w:rPr>
-            </w:pPr>
-            <w:r>
-              <w:rPr>
-                <w:rFonts w:ascii="IRANSans" w:hAnsi="IRANSans" w:cs="IRANSans" w:hint="cs"/>
-                <w:sz w:val="20"/>
-                <w:szCs w:val="20"/>
-                <w:rtl/>
-                <w:lang w:bidi="fa-IR"/>
-              </w:rPr>
-              <w:t>متر (</w:t>
-            </w:r>
-            <w:r>
-              <w:rPr>
-                <w:rFonts w:ascii="IRANSans" w:hAnsi="IRANSans" w:cs="IRANSans"/>
-                <w:sz w:val="20"/>
-                <w:szCs w:val="20"/>
-                <w:lang w:bidi="fa-IR"/>
-              </w:rPr>
-              <w:t>m</w:t>
-            </w:r>
-            <w:r>
-              <w:rPr>
-                <w:rFonts w:ascii="IRANSans" w:hAnsi="IRANSans" w:cs="IRANSans" w:hint="cs"/>
-                <w:sz w:val="20"/>
-                <w:szCs w:val="20"/>
-                <w:rtl/>
-                <w:lang w:bidi="fa-IR"/>
-              </w:rPr>
-              <w:t>)</w:t>
-            </w:r>
-          </w:p>
-        </w:tc>
-      </w:tr>
-      <w:tr>
-        <w:trPr>
-          <w:trHeight w:val="512"/>
-        </w:trPr>
-        <w:tc>
-          <w:tcPr>
-            <w:cnfStyle w:val="001000000000" w:firstRow="0" w:lastRow="0" w:firstColumn="1" w:lastColumn="0" w:oddVBand="0" w:evenVBand="0" w:oddHBand="0" w:evenHBand="0" w:firstRowFirstColumn="0" w:firstRowLastColumn="0" w:lastRowFirstColumn="0" w:lastRowLastColumn="0"/>
-            <w:tcW w:w="712" w:type="dxa"/>
-            <w:vAlign w:val="center"/>
-          </w:tcPr>
-          <w:p>
-            <w:pPr>
-              <w:bidi/>
-              <w:jc w:val="center"/>
-              <w:rPr>
-                <w:rFonts w:ascii="IRANSans" w:hAnsi="IRANSans" w:cs="IRANSans" w:hint="cs"/>
-                <w:sz w:val="20"/>
-                <w:szCs w:val="20"/>
-                <w:rtl/>
-                <w:lang w:bidi="fa-IR"/>
-              </w:rPr>
-            </w:pPr>
-            <w:r>
-              <w:rPr>
-                <w:rFonts w:ascii="IRANSans" w:hAnsi="IRANSans" w:cs="IRANSans" w:hint="cs"/>
-                <w:sz w:val="20"/>
-                <w:szCs w:val="20"/>
-                <w:rtl/>
-                <w:lang w:bidi="fa-IR"/>
-              </w:rPr>
-              <w:t>5</w:t>
-            </w:r>
-          </w:p>
-        </w:tc>
-        <w:tc>
-          <w:tcPr>
-            <w:tcW w:w="805" w:type="dxa"/>
-            <w:vAlign w:val="center"/>
-          </w:tcPr>
-          <w:p>
-            <w:pPr>
-              <w:bidi/>
-              <w:spacing w:after="0" w:line="240" w:lineRule="auto"/>
-              <w:jc w:val="center"/>
-              <w:cnfStyle w:val="000000000000" w:firstRow="0" w:lastRow="0" w:firstColumn="0" w:lastColumn="0" w:oddVBand="0" w:evenVBand="0" w:oddHBand="0" w:evenHBand="0" w:firstRowFirstColumn="0" w:firstRowLastColumn="0" w:lastRowFirstColumn="0" w:lastRowLastColumn="0"/>
-              <w:rPr>
-                <w:rFonts w:ascii="IRANSans" w:hAnsi="IRANSans" w:cs="IRANSans"/>
-                <w:sz w:val="20"/>
-                <w:szCs w:val="20"/>
-                <w:rtl/>
-                <w:lang w:bidi="fa-IR"/>
-              </w:rPr>
-            </w:pPr>
-            <w:r>
-              <w:rPr>
-                <w:rFonts w:ascii="IRANSans" w:hAnsi="IRANSans" w:cs="IRANSans" w:hint="cs"/>
-                <w:sz w:val="20"/>
-                <w:szCs w:val="20"/>
-                <w:rtl/>
-                <w:lang w:bidi="fa-IR"/>
-              </w:rPr>
-              <w:t>وزن</w:t>
-            </w:r>
-          </w:p>
-        </w:tc>
-        <w:tc>
-          <w:tcPr>
-            <w:tcW w:w="1514" w:type="dxa"/>
-            <w:vAlign w:val="center"/>
-          </w:tcPr>
-          <w:p>
-            <w:pPr>
-              <w:bidi/>
-              <w:spacing w:after="0" w:line="240" w:lineRule="auto"/>
-              <w:jc w:val="center"/>
-              <w:cnfStyle w:val="000000000000" w:firstRow="0" w:lastRow="0" w:firstColumn="0" w:lastColumn="0" w:oddVBand="0" w:evenVBand="0" w:oddHBand="0" w:evenHBand="0" w:firstRowFirstColumn="0" w:firstRowLastColumn="0" w:lastRowFirstColumn="0" w:lastRowLastColumn="0"/>
-              <w:rPr>
-                <w:rFonts w:ascii="IRANSans" w:hAnsi="IRANSans" w:cs="IRANSans"/>
-                <w:sz w:val="20"/>
-                <w:szCs w:val="20"/>
-                <w:lang w:bidi="fa-IR"/>
-              </w:rPr>
-            </w:pPr>
-            <w:r>
-              <w:rPr>
-                <w:rFonts w:ascii="IRANSans" w:hAnsi="IRANSans" w:cs="IRANSans"/>
-                <w:sz w:val="20"/>
-                <w:szCs w:val="20"/>
-                <w:lang w:bidi="fa-IR"/>
-              </w:rPr>
-              <w:t>Weight</w:t>
-            </w:r>
-          </w:p>
-        </w:tc>
-        <w:tc>
-          <w:tcPr>
-            <w:tcW w:w="599" w:type="dxa"/>
-            <w:vAlign w:val="center"/>
-          </w:tcPr>
-          <w:p>
-            <w:pPr>
-              <w:bidi/>
-              <w:spacing w:after="0" w:line="240" w:lineRule="auto"/>
-              <w:jc w:val="center"/>
-              <w:cnfStyle w:val="000000000000" w:firstRow="0" w:lastRow="0" w:firstColumn="0" w:lastColumn="0" w:oddVBand="0" w:evenVBand="0" w:oddHBand="0" w:evenHBand="0" w:firstRowFirstColumn="0" w:firstRowLastColumn="0" w:lastRowFirstColumn="0" w:lastRowLastColumn="0"/>
-              <w:rPr>
-                <w:rFonts w:ascii="IRANSans" w:hAnsi="IRANSans" w:cs="IRANSans"/>
-                <w:sz w:val="28"/>
-                <w:szCs w:val="28"/>
-                <w:rtl/>
-                <w:lang w:bidi="fa-IR"/>
-              </w:rPr>
-            </w:pPr>
-            <w:r>
-              <w:rPr>
-                <w:rFonts w:ascii="IRANSans" w:hAnsi="IRANSans" w:cs="IRANSans"/>
-                <w:sz w:val="28"/>
-                <w:szCs w:val="28"/>
-                <w:lang w:bidi="fa-IR"/>
-              </w:rPr>
-              <w:sym w:font="Wingdings" w:char="F0FC"/>
-            </w:r>
-          </w:p>
-        </w:tc>
-        <w:tc>
-          <w:tcPr>
             <w:tcW w:w="718" w:type="dxa"/>
-            <w:vAlign w:val="center"/>
-          </w:tcPr>
-          <w:p>
-            <w:pPr>
-              <w:bidi/>
-              <w:spacing w:after="0" w:line="240" w:lineRule="auto"/>
-              <w:jc w:val="center"/>
-              <w:cnfStyle w:val="000000000000" w:firstRow="0" w:lastRow="0" w:firstColumn="0" w:lastColumn="0" w:oddVBand="0" w:evenVBand="0" w:oddHBand="0" w:evenHBand="0" w:firstRowFirstColumn="0" w:firstRowLastColumn="0" w:lastRowFirstColumn="0" w:lastRowLastColumn="0"/>
-              <w:rPr>
-                <w:rFonts w:ascii="IRANSans" w:hAnsi="IRANSans" w:cs="IRANSans"/>
-                <w:sz w:val="28"/>
-                <w:szCs w:val="28"/>
-                <w:rtl/>
-                <w:lang w:bidi="fa-IR"/>
-              </w:rPr>
-            </w:pPr>
-          </w:p>
-        </w:tc>
-        <w:tc>
-          <w:tcPr>
-            <w:tcW w:w="794" w:type="dxa"/>
-            <w:vAlign w:val="center"/>
-          </w:tcPr>
-          <w:p>
-            <w:pPr>
-              <w:bidi/>
-              <w:spacing w:after="0" w:line="240" w:lineRule="auto"/>
-              <w:jc w:val="center"/>
-              <w:cnfStyle w:val="000000000000" w:firstRow="0" w:lastRow="0" w:firstColumn="0" w:lastColumn="0" w:oddVBand="0" w:evenVBand="0" w:oddHBand="0" w:evenHBand="0" w:firstRowFirstColumn="0" w:firstRowLastColumn="0" w:lastRowFirstColumn="0" w:lastRowLastColumn="0"/>
-              <w:rPr>
-                <w:rFonts w:ascii="IRANSans" w:hAnsi="IRANSans" w:cs="IRANSans"/>
-                <w:sz w:val="28"/>
-                <w:szCs w:val="28"/>
-                <w:rtl/>
-                <w:lang w:bidi="fa-IR"/>
-              </w:rPr>
-            </w:pPr>
-          </w:p>
-        </w:tc>
-        <w:tc>
-          <w:tcPr>
-            <w:tcW w:w="818" w:type="dxa"/>
-            <w:vAlign w:val="center"/>
-          </w:tcPr>
-          <w:p>
-            <w:pPr>
-              <w:bidi/>
-              <w:spacing w:after="0" w:line="240" w:lineRule="auto"/>
-              <w:jc w:val="center"/>
-              <w:cnfStyle w:val="000000000000" w:firstRow="0" w:lastRow="0" w:firstColumn="0" w:lastColumn="0" w:oddVBand="0" w:evenVBand="0" w:oddHBand="0" w:evenHBand="0" w:firstRowFirstColumn="0" w:firstRowLastColumn="0" w:lastRowFirstColumn="0" w:lastRowLastColumn="0"/>
-              <w:rPr>
-                <w:rFonts w:ascii="IRANSans" w:hAnsi="IRANSans" w:cs="IRANSans"/>
-                <w:sz w:val="28"/>
-                <w:szCs w:val="28"/>
-                <w:rtl/>
-                <w:lang w:bidi="fa-IR"/>
-              </w:rPr>
-            </w:pPr>
-          </w:p>
-        </w:tc>
-        <w:tc>
-          <w:tcPr>
-            <w:tcW w:w="716" w:type="dxa"/>
-            <w:vAlign w:val="center"/>
-          </w:tcPr>
-          <w:p>
-            <w:pPr>
-              <w:bidi/>
-              <w:spacing w:after="0" w:line="240" w:lineRule="auto"/>
-              <w:jc w:val="center"/>
-              <w:cnfStyle w:val="000000000000" w:firstRow="0" w:lastRow="0" w:firstColumn="0" w:lastColumn="0" w:oddVBand="0" w:evenVBand="0" w:oddHBand="0" w:evenHBand="0" w:firstRowFirstColumn="0" w:firstRowLastColumn="0" w:lastRowFirstColumn="0" w:lastRowLastColumn="0"/>
-              <w:rPr>
-                <w:rFonts w:ascii="IRANSans" w:hAnsi="IRANSans" w:cs="IRANSans"/>
-                <w:sz w:val="28"/>
-                <w:szCs w:val="28"/>
-                <w:lang w:bidi="fa-IR"/>
-              </w:rPr>
-            </w:pPr>
-          </w:p>
-        </w:tc>
-        <w:tc>
-          <w:tcPr>
-            <w:tcW w:w="887" w:type="dxa"/>
-            <w:vAlign w:val="center"/>
-          </w:tcPr>
-          <w:p>
-            <w:pPr>
-              <w:bidi/>
-              <w:spacing w:after="0" w:line="240" w:lineRule="auto"/>
-              <w:jc w:val="center"/>
-              <w:cnfStyle w:val="000000000000" w:firstRow="0" w:lastRow="0" w:firstColumn="0" w:lastColumn="0" w:oddVBand="0" w:evenVBand="0" w:oddHBand="0" w:evenHBand="0" w:firstRowFirstColumn="0" w:firstRowLastColumn="0" w:lastRowFirstColumn="0" w:lastRowLastColumn="0"/>
-              <w:rPr>
-                <w:rFonts w:ascii="IRANSans" w:hAnsi="IRANSans" w:cs="IRANSans"/>
-                <w:sz w:val="20"/>
-                <w:szCs w:val="20"/>
-                <w:lang w:bidi="fa-IR"/>
-              </w:rPr>
-            </w:pPr>
-            <w:r>
-              <w:rPr>
-                <w:rFonts w:ascii="IRANSans" w:hAnsi="IRANSans" w:cs="IRANSans"/>
-                <w:sz w:val="20"/>
-                <w:szCs w:val="20"/>
-                <w:lang w:bidi="fa-IR"/>
-              </w:rPr>
-              <w:t>Float</w:t>
-            </w:r>
-          </w:p>
-        </w:tc>
-        <w:tc>
-          <w:tcPr>
-            <w:tcW w:w="573" w:type="dxa"/>
-            <w:vAlign w:val="center"/>
-          </w:tcPr>
-          <w:p>
-            <w:pPr>
-              <w:bidi/>
-              <w:spacing w:after="0" w:line="240" w:lineRule="auto"/>
-              <w:jc w:val="center"/>
-              <w:cnfStyle w:val="000000000000" w:firstRow="0" w:lastRow="0" w:firstColumn="0" w:lastColumn="0" w:oddVBand="0" w:evenVBand="0" w:oddHBand="0" w:evenHBand="0" w:firstRowFirstColumn="0" w:firstRowLastColumn="0" w:lastRowFirstColumn="0" w:lastRowLastColumn="0"/>
-              <w:rPr>
-                <w:rFonts w:ascii="IRANSans" w:hAnsi="IRANSans" w:cs="IRANSans"/>
-                <w:sz w:val="20"/>
-                <w:szCs w:val="20"/>
-                <w:lang w:bidi="fa-IR"/>
-              </w:rPr>
-            </w:pPr>
-            <w:r>
-              <w:rPr>
-                <w:rFonts w:ascii="IRANSans" w:hAnsi="IRANSans" w:cs="IRANSans" w:hint="cs"/>
-                <w:sz w:val="20"/>
-                <w:szCs w:val="20"/>
-                <w:rtl/>
-                <w:lang w:bidi="fa-IR"/>
-              </w:rPr>
-              <w:t>-</w:t>
-            </w:r>
-          </w:p>
-        </w:tc>
-        <w:tc>
-          <w:tcPr>
-            <w:tcW w:w="1171" w:type="dxa"/>
-            <w:vAlign w:val="center"/>
-          </w:tcPr>
-          <w:p>
-            <w:pPr>
-              <w:bidi/>
-              <w:spacing w:after="0" w:line="240" w:lineRule="auto"/>
-              <w:jc w:val="center"/>
-              <w:cnfStyle w:val="000000000000" w:firstRow="0" w:lastRow="0" w:firstColumn="0" w:lastColumn="0" w:oddVBand="0" w:evenVBand="0" w:oddHBand="0" w:evenHBand="0" w:firstRowFirstColumn="0" w:firstRowLastColumn="0" w:lastRowFirstColumn="0" w:lastRowLastColumn="0"/>
-              <w:rPr>
-                <w:rFonts w:ascii="IRANSans" w:hAnsi="IRANSans" w:cs="IRANSans" w:hint="cs"/>
-                <w:sz w:val="20"/>
-                <w:szCs w:val="20"/>
-                <w:rtl/>
-                <w:lang w:bidi="fa-IR"/>
-              </w:rPr>
-            </w:pPr>
-            <w:r>
-              <w:rPr>
-                <w:rFonts w:ascii="IRANSans" w:hAnsi="IRANSans" w:cs="IRANSans" w:hint="cs"/>
-                <w:sz w:val="20"/>
-                <w:szCs w:val="20"/>
-                <w:rtl/>
-                <w:lang w:bidi="fa-IR"/>
-              </w:rPr>
-              <w:t>کیلوگرم</w:t>
-            </w:r>
-            <w:r>
-              <w:rPr>
-                <w:rFonts w:ascii="IRANSans" w:hAnsi="IRANSans" w:cs="IRANSans"/>
-                <w:sz w:val="20"/>
-                <w:szCs w:val="20"/>
-                <w:lang w:bidi="fa-IR"/>
-              </w:rPr>
-              <w:t xml:space="preserve"> </w:t>
-            </w:r>
-            <w:r>
-              <w:rPr>
-                <w:rFonts w:ascii="IRANSans" w:hAnsi="IRANSans" w:cs="IRANSans" w:hint="cs"/>
-                <w:sz w:val="20"/>
-                <w:szCs w:val="20"/>
-                <w:rtl/>
-                <w:lang w:bidi="fa-IR"/>
-              </w:rPr>
-              <w:t>(</w:t>
-            </w:r>
-            <w:r>
-              <w:rPr>
-                <w:rFonts w:ascii="IRANSans" w:hAnsi="IRANSans" w:cs="IRANSans"/>
-                <w:sz w:val="20"/>
-                <w:szCs w:val="20"/>
-                <w:lang w:bidi="fa-IR"/>
-              </w:rPr>
-              <w:t>kg</w:t>
-            </w:r>
-            <w:r>
-              <w:rPr>
-                <w:rFonts w:ascii="IRANSans" w:hAnsi="IRANSans" w:cs="IRANSans" w:hint="cs"/>
-                <w:sz w:val="20"/>
-                <w:szCs w:val="20"/>
-                <w:rtl/>
-                <w:lang w:bidi="fa-IR"/>
-              </w:rPr>
-              <w:t>)</w:t>
-            </w:r>
-          </w:p>
-        </w:tc>
-      </w:tr>
-      <w:tr>
-        <w:trPr>
-          <w:cnfStyle w:val="000000100000" w:firstRow="0" w:lastRow="0" w:firstColumn="0" w:lastColumn="0" w:oddVBand="0" w:evenVBand="0" w:oddHBand="1" w:evenHBand="0" w:firstRowFirstColumn="0" w:firstRowLastColumn="0" w:lastRowFirstColumn="0" w:lastRowLastColumn="0"/>
-          <w:trHeight w:val="512"/>
-        </w:trPr>
-        <w:tc>
-          <w:tcPr>
-            <w:cnfStyle w:val="001000000000" w:firstRow="0" w:lastRow="0" w:firstColumn="1" w:lastColumn="0" w:oddVBand="0" w:evenVBand="0" w:oddHBand="0" w:evenHBand="0" w:firstRowFirstColumn="0" w:firstRowLastColumn="0" w:lastRowFirstColumn="0" w:lastRowLastColumn="0"/>
-            <w:tcW w:w="712" w:type="dxa"/>
-            <w:vAlign w:val="center"/>
-          </w:tcPr>
-          <w:p>
-            <w:pPr>
-              <w:bidi/>
-              <w:jc w:val="center"/>
-              <w:rPr>
-                <w:rFonts w:ascii="IRANSans" w:hAnsi="IRANSans" w:cs="IRANSans" w:hint="cs"/>
-                <w:sz w:val="20"/>
-                <w:szCs w:val="20"/>
-                <w:rtl/>
-                <w:lang w:bidi="fa-IR"/>
-              </w:rPr>
-            </w:pPr>
-            <w:r>
-              <w:rPr>
-                <w:rFonts w:ascii="IRANSans" w:hAnsi="IRANSans" w:cs="IRANSans" w:hint="cs"/>
-                <w:sz w:val="20"/>
-                <w:szCs w:val="20"/>
-                <w:rtl/>
-                <w:lang w:bidi="fa-IR"/>
-              </w:rPr>
-              <w:t>6</w:t>
-            </w:r>
-          </w:p>
-        </w:tc>
-        <w:tc>
-          <w:tcPr>
-            <w:tcW w:w="805" w:type="dxa"/>
-            <w:vAlign w:val="center"/>
-          </w:tcPr>
-          <w:p>
-            <w:pPr>
-              <w:bidi/>
-              <w:spacing w:after="0" w:line="240" w:lineRule="auto"/>
-              <w:jc w:val="center"/>
-              <w:cnfStyle w:val="000000100000" w:firstRow="0" w:lastRow="0" w:firstColumn="0" w:lastColumn="0" w:oddVBand="0" w:evenVBand="0" w:oddHBand="1" w:evenHBand="0" w:firstRowFirstColumn="0" w:firstRowLastColumn="0" w:lastRowFirstColumn="0" w:lastRowLastColumn="0"/>
-              <w:rPr>
-                <w:rFonts w:ascii="IRANSans" w:hAnsi="IRANSans" w:cs="IRANSans" w:hint="cs"/>
-                <w:sz w:val="20"/>
-                <w:szCs w:val="20"/>
-                <w:rtl/>
-                <w:lang w:bidi="fa-IR"/>
-              </w:rPr>
-            </w:pPr>
-            <w:r>
-              <w:rPr>
-                <w:rFonts w:ascii="IRANSans" w:hAnsi="IRANSans" w:cs="IRANSans" w:hint="cs"/>
-                <w:sz w:val="20"/>
-                <w:szCs w:val="20"/>
-                <w:rtl/>
-                <w:lang w:bidi="fa-IR"/>
-              </w:rPr>
-              <w:t>سرعت</w:t>
-            </w:r>
-          </w:p>
-        </w:tc>
-        <w:tc>
-          <w:tcPr>
-            <w:tcW w:w="1514" w:type="dxa"/>
-            <w:vAlign w:val="center"/>
-          </w:tcPr>
-          <w:p>
-            <w:pPr>
-              <w:bidi/>
-              <w:spacing w:after="0" w:line="240" w:lineRule="auto"/>
-              <w:jc w:val="center"/>
-              <w:cnfStyle w:val="000000100000" w:firstRow="0" w:lastRow="0" w:firstColumn="0" w:lastColumn="0" w:oddVBand="0" w:evenVBand="0" w:oddHBand="1" w:evenHBand="0" w:firstRowFirstColumn="0" w:firstRowLastColumn="0" w:lastRowFirstColumn="0" w:lastRowLastColumn="0"/>
-              <w:rPr>
-                <w:rFonts w:ascii="IRANSans" w:hAnsi="IRANSans" w:cs="IRANSans"/>
-                <w:sz w:val="20"/>
-                <w:szCs w:val="20"/>
-                <w:lang w:bidi="fa-IR"/>
-              </w:rPr>
-            </w:pPr>
-            <w:r>
-              <w:rPr>
-                <w:rFonts w:ascii="IRANSans" w:hAnsi="IRANSans" w:cs="IRANSans"/>
-                <w:sz w:val="20"/>
-                <w:szCs w:val="20"/>
-                <w:lang w:bidi="fa-IR"/>
-              </w:rPr>
-              <w:t>Speed</w:t>
-            </w:r>
-          </w:p>
-        </w:tc>
-        <w:tc>
-          <w:tcPr>
-            <w:tcW w:w="599" w:type="dxa"/>
-            <w:vAlign w:val="center"/>
-          </w:tcPr>
-          <w:p>
-            <w:pPr>
-              <w:bidi/>
-              <w:spacing w:after="0" w:line="240" w:lineRule="auto"/>
-              <w:jc w:val="center"/>
-              <w:cnfStyle w:val="000000100000" w:firstRow="0" w:lastRow="0" w:firstColumn="0" w:lastColumn="0" w:oddVBand="0" w:evenVBand="0" w:oddHBand="1" w:evenHBand="0" w:firstRowFirstColumn="0" w:firstRowLastColumn="0" w:lastRowFirstColumn="0" w:lastRowLastColumn="0"/>
-              <w:rPr>
-                <w:rFonts w:ascii="IRANSans" w:hAnsi="IRANSans" w:cs="IRANSans"/>
-                <w:sz w:val="28"/>
-                <w:szCs w:val="28"/>
-                <w:rtl/>
-                <w:lang w:bidi="fa-IR"/>
-              </w:rPr>
-            </w:pPr>
-            <w:r>
-              <w:rPr>
-                <w:rFonts w:ascii="IRANSans" w:hAnsi="IRANSans" w:cs="IRANSans"/>
-                <w:sz w:val="28"/>
-                <w:szCs w:val="28"/>
-                <w:lang w:bidi="fa-IR"/>
-              </w:rPr>
-              <w:sym w:font="Wingdings" w:char="F0FC"/>
-            </w:r>
-          </w:p>
-        </w:tc>
-        <w:tc>
-          <w:tcPr>
-            <w:tcW w:w="718" w:type="dxa"/>
-            <w:vAlign w:val="center"/>
-          </w:tcPr>
-          <w:p>
-            <w:pPr>
-              <w:bidi/>
-              <w:spacing w:after="0" w:line="240" w:lineRule="auto"/>
-              <w:jc w:val="center"/>
-              <w:cnfStyle w:val="000000100000" w:firstRow="0" w:lastRow="0" w:firstColumn="0" w:lastColumn="0" w:oddVBand="0" w:evenVBand="0" w:oddHBand="1" w:evenHBand="0" w:firstRowFirstColumn="0" w:firstRowLastColumn="0" w:lastRowFirstColumn="0" w:lastRowLastColumn="0"/>
-              <w:rPr>
-                <w:rFonts w:ascii="IRANSans" w:hAnsi="IRANSans" w:cs="IRANSans"/>
-                <w:sz w:val="28"/>
-                <w:szCs w:val="28"/>
-                <w:rtl/>
-                <w:lang w:bidi="fa-IR"/>
-              </w:rPr>
-            </w:pPr>
-          </w:p>
-        </w:tc>
-        <w:tc>
-          <w:tcPr>
-            <w:tcW w:w="794" w:type="dxa"/>
-            <w:vAlign w:val="center"/>
-          </w:tcPr>
-          <w:p>
-            <w:pPr>
-              <w:bidi/>
-              <w:spacing w:after="0" w:line="240" w:lineRule="auto"/>
-              <w:jc w:val="center"/>
-              <w:cnfStyle w:val="000000100000" w:firstRow="0" w:lastRow="0" w:firstColumn="0" w:lastColumn="0" w:oddVBand="0" w:evenVBand="0" w:oddHBand="1" w:evenHBand="0" w:firstRowFirstColumn="0" w:firstRowLastColumn="0" w:lastRowFirstColumn="0" w:lastRowLastColumn="0"/>
-              <w:rPr>
-                <w:rFonts w:ascii="IRANSans" w:hAnsi="IRANSans" w:cs="IRANSans"/>
-                <w:sz w:val="28"/>
-                <w:szCs w:val="28"/>
-                <w:rtl/>
-                <w:lang w:bidi="fa-IR"/>
-              </w:rPr>
-            </w:pPr>
-          </w:p>
-        </w:tc>
-        <w:tc>
-          <w:tcPr>
-            <w:tcW w:w="818" w:type="dxa"/>
-            <w:vAlign w:val="center"/>
-          </w:tcPr>
-          <w:p>
-            <w:pPr>
-              <w:bidi/>
-              <w:spacing w:after="0" w:line="240" w:lineRule="auto"/>
-              <w:jc w:val="center"/>
-              <w:cnfStyle w:val="000000100000" w:firstRow="0" w:lastRow="0" w:firstColumn="0" w:lastColumn="0" w:oddVBand="0" w:evenVBand="0" w:oddHBand="1" w:evenHBand="0" w:firstRowFirstColumn="0" w:firstRowLastColumn="0" w:lastRowFirstColumn="0" w:lastRowLastColumn="0"/>
-              <w:rPr>
-                <w:rFonts w:ascii="IRANSans" w:hAnsi="IRANSans" w:cs="IRANSans"/>
-                <w:sz w:val="28"/>
-                <w:szCs w:val="28"/>
-                <w:rtl/>
-                <w:lang w:bidi="fa-IR"/>
-              </w:rPr>
-            </w:pPr>
-          </w:p>
-        </w:tc>
-        <w:tc>
-          <w:tcPr>
-            <w:tcW w:w="716" w:type="dxa"/>
-            <w:vAlign w:val="center"/>
-          </w:tcPr>
-          <w:p>
-            <w:pPr>
-              <w:bidi/>
-              <w:spacing w:after="0" w:line="240" w:lineRule="auto"/>
-              <w:jc w:val="center"/>
-              <w:cnfStyle w:val="000000100000" w:firstRow="0" w:lastRow="0" w:firstColumn="0" w:lastColumn="0" w:oddVBand="0" w:evenVBand="0" w:oddHBand="1" w:evenHBand="0" w:firstRowFirstColumn="0" w:firstRowLastColumn="0" w:lastRowFirstColumn="0" w:lastRowLastColumn="0"/>
-              <w:rPr>
-                <w:rFonts w:ascii="IRANSans" w:hAnsi="IRANSans" w:cs="IRANSans"/>
-                <w:sz w:val="28"/>
-                <w:szCs w:val="28"/>
-                <w:lang w:bidi="fa-IR"/>
-              </w:rPr>
-            </w:pPr>
-          </w:p>
-        </w:tc>
-        <w:tc>
-          <w:tcPr>
-            <w:tcW w:w="887" w:type="dxa"/>
-            <w:vAlign w:val="center"/>
-          </w:tcPr>
-          <w:p>
-            <w:pPr>
-              <w:bidi/>
-              <w:spacing w:after="0" w:line="240" w:lineRule="auto"/>
-              <w:jc w:val="center"/>
-              <w:cnfStyle w:val="000000100000" w:firstRow="0" w:lastRow="0" w:firstColumn="0" w:lastColumn="0" w:oddVBand="0" w:evenVBand="0" w:oddHBand="1" w:evenHBand="0" w:firstRowFirstColumn="0" w:firstRowLastColumn="0" w:lastRowFirstColumn="0" w:lastRowLastColumn="0"/>
-              <w:rPr>
-                <w:rFonts w:ascii="IRANSans" w:hAnsi="IRANSans" w:cs="IRANSans"/>
-                <w:sz w:val="20"/>
-                <w:szCs w:val="20"/>
-                <w:lang w:bidi="fa-IR"/>
-              </w:rPr>
-            </w:pPr>
-            <w:r>
-              <w:rPr>
-                <w:rFonts w:ascii="IRANSans" w:hAnsi="IRANSans" w:cs="IRANSans"/>
-                <w:sz w:val="20"/>
-                <w:szCs w:val="20"/>
-                <w:lang w:bidi="fa-IR"/>
-              </w:rPr>
-              <w:t>Float</w:t>
-            </w:r>
-          </w:p>
-        </w:tc>
-        <w:tc>
-          <w:tcPr>
-            <w:tcW w:w="573" w:type="dxa"/>
-            <w:vAlign w:val="center"/>
-          </w:tcPr>
-          <w:p>
-            <w:pPr>
-              <w:bidi/>
-              <w:spacing w:after="0" w:line="240" w:lineRule="auto"/>
-              <w:jc w:val="center"/>
-              <w:cnfStyle w:val="000000100000" w:firstRow="0" w:lastRow="0" w:firstColumn="0" w:lastColumn="0" w:oddVBand="0" w:evenVBand="0" w:oddHBand="1" w:evenHBand="0" w:firstRowFirstColumn="0" w:firstRowLastColumn="0" w:lastRowFirstColumn="0" w:lastRowLastColumn="0"/>
-              <w:rPr>
-                <w:rFonts w:ascii="IRANSans" w:hAnsi="IRANSans" w:cs="IRANSans"/>
-                <w:sz w:val="20"/>
-                <w:szCs w:val="20"/>
-                <w:lang w:bidi="fa-IR"/>
-              </w:rPr>
-            </w:pPr>
-            <w:r>
-              <w:rPr>
-                <w:rFonts w:ascii="IRANSans" w:hAnsi="IRANSans" w:cs="IRANSans" w:hint="cs"/>
-                <w:sz w:val="20"/>
-                <w:szCs w:val="20"/>
-                <w:rtl/>
-                <w:lang w:bidi="fa-IR"/>
-              </w:rPr>
-              <w:t>-</w:t>
-            </w:r>
-          </w:p>
-        </w:tc>
-        <w:tc>
-          <w:tcPr>
-            <w:tcW w:w="1171" w:type="dxa"/>
-            <w:vAlign w:val="center"/>
-          </w:tcPr>
-          <w:p>
-            <w:pPr>
-              <w:bidi/>
-              <w:spacing w:after="0" w:line="240" w:lineRule="auto"/>
-              <w:jc w:val="center"/>
-              <w:cnfStyle w:val="000000100000" w:firstRow="0" w:lastRow="0" w:firstColumn="0" w:lastColumn="0" w:oddVBand="0" w:evenVBand="0" w:oddHBand="1" w:evenHBand="0" w:firstRowFirstColumn="0" w:firstRowLastColumn="0" w:lastRowFirstColumn="0" w:lastRowLastColumn="0"/>
-              <w:rPr>
-                <w:rFonts w:ascii="IRANSans" w:hAnsi="IRANSans" w:cs="IRANSans" w:hint="cs"/>
-                <w:sz w:val="20"/>
-                <w:szCs w:val="20"/>
-                <w:rtl/>
-                <w:lang w:bidi="fa-IR"/>
-              </w:rPr>
-            </w:pPr>
-            <w:r>
-              <w:rPr>
-                <w:rFonts w:ascii="IRANSans" w:hAnsi="IRANSans" w:cs="IRANSans" w:hint="cs"/>
-                <w:sz w:val="20"/>
-                <w:szCs w:val="20"/>
-                <w:rtl/>
-                <w:lang w:bidi="fa-IR"/>
-              </w:rPr>
-              <w:t>کیلومتر بر ساعت (</w:t>
-            </w:r>
-            <w:r>
-              <w:rPr>
-                <w:rFonts w:ascii="IRANSans" w:hAnsi="IRANSans" w:cs="IRANSans"/>
-                <w:sz w:val="20"/>
-                <w:szCs w:val="20"/>
-                <w:lang w:bidi="fa-IR"/>
-              </w:rPr>
-              <w:t>km/h</w:t>
-            </w:r>
-            <w:r>
-              <w:rPr>
-                <w:rFonts w:ascii="IRANSans" w:hAnsi="IRANSans" w:cs="IRANSans" w:hint="cs"/>
-                <w:sz w:val="20"/>
-                <w:szCs w:val="20"/>
-                <w:rtl/>
-                <w:lang w:bidi="fa-IR"/>
-              </w:rPr>
-              <w:t>)</w:t>
-            </w:r>
-          </w:p>
-        </w:tc>
-      </w:tr>
-      <w:tr>
-        <w:trPr>
-          <w:trHeight w:val="512"/>
-        </w:trPr>
-        <w:tc>
-          <w:tcPr>
-            <w:cnfStyle w:val="001000000000" w:firstRow="0" w:lastRow="0" w:firstColumn="1" w:lastColumn="0" w:oddVBand="0" w:evenVBand="0" w:oddHBand="0" w:evenHBand="0" w:firstRowFirstColumn="0" w:firstRowLastColumn="0" w:lastRowFirstColumn="0" w:lastRowLastColumn="0"/>
-            <w:tcW w:w="712" w:type="dxa"/>
-            <w:vAlign w:val="center"/>
-          </w:tcPr>
-          <w:p>
-            <w:pPr>
-              <w:bidi/>
-              <w:jc w:val="center"/>
-              <w:rPr>
-                <w:rFonts w:ascii="IRANSans" w:hAnsi="IRANSans" w:cs="IRANSans" w:hint="cs"/>
-                <w:sz w:val="20"/>
-                <w:szCs w:val="20"/>
-                <w:rtl/>
-                <w:lang w:bidi="fa-IR"/>
-              </w:rPr>
-            </w:pPr>
-            <w:r>
-              <w:rPr>
-                <w:rFonts w:ascii="IRANSans" w:hAnsi="IRANSans" w:cs="IRANSans" w:hint="cs"/>
-                <w:sz w:val="20"/>
-                <w:szCs w:val="20"/>
-                <w:rtl/>
-                <w:lang w:bidi="fa-IR"/>
-              </w:rPr>
-              <w:t>7</w:t>
-            </w:r>
-          </w:p>
-        </w:tc>
-        <w:tc>
-          <w:tcPr>
-            <w:tcW w:w="805" w:type="dxa"/>
-            <w:vAlign w:val="center"/>
-          </w:tcPr>
-          <w:p>
-            <w:pPr>
-              <w:bidi/>
-              <w:spacing w:after="0" w:line="240" w:lineRule="auto"/>
-              <w:jc w:val="center"/>
-              <w:cnfStyle w:val="000000000000" w:firstRow="0" w:lastRow="0" w:firstColumn="0" w:lastColumn="0" w:oddVBand="0" w:evenVBand="0" w:oddHBand="0" w:evenHBand="0" w:firstRowFirstColumn="0" w:firstRowLastColumn="0" w:lastRowFirstColumn="0" w:lastRowLastColumn="0"/>
-              <w:rPr>
-                <w:rFonts w:ascii="IRANSans" w:hAnsi="IRANSans" w:cs="IRANSans" w:hint="cs"/>
-                <w:sz w:val="20"/>
-                <w:szCs w:val="20"/>
-                <w:rtl/>
-                <w:lang w:bidi="fa-IR"/>
-              </w:rPr>
-            </w:pPr>
-            <w:r>
-              <w:rPr>
-                <w:rFonts w:ascii="IRANSans" w:hAnsi="IRANSans" w:cs="IRANSans" w:hint="cs"/>
-                <w:sz w:val="20"/>
-                <w:szCs w:val="20"/>
-                <w:rtl/>
-                <w:lang w:bidi="fa-IR"/>
-              </w:rPr>
-              <w:t>ظرفیت سوخت</w:t>
-            </w:r>
-          </w:p>
-        </w:tc>
-        <w:tc>
-          <w:tcPr>
-            <w:tcW w:w="1514" w:type="dxa"/>
-            <w:vAlign w:val="center"/>
-          </w:tcPr>
-          <w:p>
-            <w:pPr>
-              <w:bidi/>
-              <w:spacing w:after="0" w:line="240" w:lineRule="auto"/>
-              <w:jc w:val="center"/>
-              <w:cnfStyle w:val="000000000000" w:firstRow="0" w:lastRow="0" w:firstColumn="0" w:lastColumn="0" w:oddVBand="0" w:evenVBand="0" w:oddHBand="0" w:evenHBand="0" w:firstRowFirstColumn="0" w:firstRowLastColumn="0" w:lastRowFirstColumn="0" w:lastRowLastColumn="0"/>
-              <w:rPr>
-                <w:rFonts w:ascii="IRANSans" w:hAnsi="IRANSans" w:cs="IRANSans"/>
-                <w:sz w:val="20"/>
-                <w:szCs w:val="20"/>
-                <w:lang w:bidi="fa-IR"/>
-              </w:rPr>
-            </w:pPr>
-            <w:r>
-              <w:rPr>
-                <w:rFonts w:ascii="IRANSans" w:hAnsi="IRANSans" w:cs="IRANSans"/>
-                <w:sz w:val="20"/>
-                <w:szCs w:val="20"/>
-                <w:lang w:bidi="fa-IR"/>
-              </w:rPr>
-              <w:t>Fuel Capacity</w:t>
-            </w:r>
-          </w:p>
-        </w:tc>
-        <w:tc>
-          <w:tcPr>
-            <w:tcW w:w="599" w:type="dxa"/>
-            <w:vAlign w:val="center"/>
-          </w:tcPr>
-          <w:p>
-            <w:pPr>
-              <w:bidi/>
-              <w:spacing w:after="0" w:line="240" w:lineRule="auto"/>
-              <w:jc w:val="center"/>
-              <w:cnfStyle w:val="000000000000" w:firstRow="0" w:lastRow="0" w:firstColumn="0" w:lastColumn="0" w:oddVBand="0" w:evenVBand="0" w:oddHBand="0" w:evenHBand="0" w:firstRowFirstColumn="0" w:firstRowLastColumn="0" w:lastRowFirstColumn="0" w:lastRowLastColumn="0"/>
-              <w:rPr>
-                <w:rFonts w:ascii="IRANSans" w:hAnsi="IRANSans" w:cs="IRANSans"/>
-                <w:sz w:val="28"/>
-                <w:szCs w:val="28"/>
-                <w:rtl/>
-                <w:lang w:bidi="fa-IR"/>
-              </w:rPr>
-            </w:pPr>
-            <w:r>
-              <w:rPr>
-                <w:rFonts w:ascii="IRANSans" w:hAnsi="IRANSans" w:cs="IRANSans"/>
-                <w:sz w:val="28"/>
-                <w:szCs w:val="28"/>
-                <w:lang w:bidi="fa-IR"/>
-              </w:rPr>
-              <w:sym w:font="Wingdings" w:char="F0FC"/>
-            </w:r>
-          </w:p>
-        </w:tc>
-        <w:tc>
-          <w:tcPr>
-            <w:tcW w:w="718" w:type="dxa"/>
-            <w:vAlign w:val="center"/>
-          </w:tcPr>
-          <w:p>
-            <w:pPr>
-              <w:bidi/>
-              <w:spacing w:after="0" w:line="240" w:lineRule="auto"/>
-              <w:jc w:val="center"/>
-              <w:cnfStyle w:val="000000000000" w:firstRow="0" w:lastRow="0" w:firstColumn="0" w:lastColumn="0" w:oddVBand="0" w:evenVBand="0" w:oddHBand="0" w:evenHBand="0" w:firstRowFirstColumn="0" w:firstRowLastColumn="0" w:lastRowFirstColumn="0" w:lastRowLastColumn="0"/>
-              <w:rPr>
-                <w:rFonts w:ascii="IRANSans" w:hAnsi="IRANSans" w:cs="IRANSans"/>
-                <w:sz w:val="28"/>
-                <w:szCs w:val="28"/>
-                <w:rtl/>
-                <w:lang w:bidi="fa-IR"/>
-              </w:rPr>
-            </w:pPr>
-          </w:p>
-        </w:tc>
-        <w:tc>
-          <w:tcPr>
-            <w:tcW w:w="794" w:type="dxa"/>
-            <w:vAlign w:val="center"/>
-          </w:tcPr>
-          <w:p>
-            <w:pPr>
-              <w:bidi/>
-              <w:spacing w:after="0" w:line="240" w:lineRule="auto"/>
-              <w:jc w:val="center"/>
-              <w:cnfStyle w:val="000000000000" w:firstRow="0" w:lastRow="0" w:firstColumn="0" w:lastColumn="0" w:oddVBand="0" w:evenVBand="0" w:oddHBand="0" w:evenHBand="0" w:firstRowFirstColumn="0" w:firstRowLastColumn="0" w:lastRowFirstColumn="0" w:lastRowLastColumn="0"/>
-              <w:rPr>
-                <w:rFonts w:ascii="IRANSans" w:hAnsi="IRANSans" w:cs="IRANSans"/>
-                <w:sz w:val="28"/>
-                <w:szCs w:val="28"/>
-                <w:rtl/>
-                <w:lang w:bidi="fa-IR"/>
-              </w:rPr>
-            </w:pPr>
-          </w:p>
-        </w:tc>
-        <w:tc>
-          <w:tcPr>
-            <w:tcW w:w="818" w:type="dxa"/>
-            <w:vAlign w:val="center"/>
-          </w:tcPr>
-          <w:p>
-            <w:pPr>
-              <w:bidi/>
-              <w:spacing w:after="0" w:line="240" w:lineRule="auto"/>
-              <w:jc w:val="center"/>
-              <w:cnfStyle w:val="000000000000" w:firstRow="0" w:lastRow="0" w:firstColumn="0" w:lastColumn="0" w:oddVBand="0" w:evenVBand="0" w:oddHBand="0" w:evenHBand="0" w:firstRowFirstColumn="0" w:firstRowLastColumn="0" w:lastRowFirstColumn="0" w:lastRowLastColumn="0"/>
-              <w:rPr>
-                <w:rFonts w:ascii="IRANSans" w:hAnsi="IRANSans" w:cs="IRANSans"/>
-                <w:sz w:val="28"/>
-                <w:szCs w:val="28"/>
-                <w:rtl/>
-                <w:lang w:bidi="fa-IR"/>
-              </w:rPr>
-            </w:pPr>
-          </w:p>
-        </w:tc>
-        <w:tc>
-          <w:tcPr>
-            <w:tcW w:w="716" w:type="dxa"/>
-            <w:vAlign w:val="center"/>
-          </w:tcPr>
-          <w:p>
-            <w:pPr>
-              <w:bidi/>
-              <w:spacing w:after="0" w:line="240" w:lineRule="auto"/>
-              <w:jc w:val="center"/>
-              <w:cnfStyle w:val="000000000000" w:firstRow="0" w:lastRow="0" w:firstColumn="0" w:lastColumn="0" w:oddVBand="0" w:evenVBand="0" w:oddHBand="0" w:evenHBand="0" w:firstRowFirstColumn="0" w:firstRowLastColumn="0" w:lastRowFirstColumn="0" w:lastRowLastColumn="0"/>
-              <w:rPr>
-                <w:rFonts w:ascii="IRANSans" w:hAnsi="IRANSans" w:cs="IRANSans"/>
-                <w:sz w:val="28"/>
-                <w:szCs w:val="28"/>
-                <w:lang w:bidi="fa-IR"/>
-              </w:rPr>
-            </w:pPr>
-          </w:p>
-        </w:tc>
-        <w:tc>
-          <w:tcPr>
-            <w:tcW w:w="887" w:type="dxa"/>
-            <w:vAlign w:val="center"/>
-          </w:tcPr>
-          <w:p>
-            <w:pPr>
-              <w:bidi/>
-              <w:spacing w:after="0" w:line="240" w:lineRule="auto"/>
-              <w:jc w:val="center"/>
-              <w:cnfStyle w:val="000000000000" w:firstRow="0" w:lastRow="0" w:firstColumn="0" w:lastColumn="0" w:oddVBand="0" w:evenVBand="0" w:oddHBand="0" w:evenHBand="0" w:firstRowFirstColumn="0" w:firstRowLastColumn="0" w:lastRowFirstColumn="0" w:lastRowLastColumn="0"/>
-              <w:rPr>
-                <w:rFonts w:ascii="IRANSans" w:hAnsi="IRANSans" w:cs="IRANSans"/>
-                <w:sz w:val="20"/>
-                <w:szCs w:val="20"/>
-                <w:lang w:bidi="fa-IR"/>
-              </w:rPr>
-            </w:pPr>
-            <w:r>
-              <w:rPr>
-                <w:rFonts w:ascii="IRANSans" w:hAnsi="IRANSans" w:cs="IRANSans"/>
-                <w:sz w:val="20"/>
-                <w:szCs w:val="20"/>
-                <w:lang w:bidi="fa-IR"/>
-              </w:rPr>
-              <w:t>Float</w:t>
-            </w:r>
-          </w:p>
-        </w:tc>
-        <w:tc>
-          <w:tcPr>
-            <w:tcW w:w="573" w:type="dxa"/>
-            <w:vAlign w:val="center"/>
-          </w:tcPr>
-          <w:p>
-            <w:pPr>
-              <w:bidi/>
-              <w:spacing w:after="0" w:line="240" w:lineRule="auto"/>
-              <w:jc w:val="center"/>
-              <w:cnfStyle w:val="000000000000" w:firstRow="0" w:lastRow="0" w:firstColumn="0" w:lastColumn="0" w:oddVBand="0" w:evenVBand="0" w:oddHBand="0" w:evenHBand="0" w:firstRowFirstColumn="0" w:firstRowLastColumn="0" w:lastRowFirstColumn="0" w:lastRowLastColumn="0"/>
-              <w:rPr>
-                <w:rFonts w:ascii="IRANSans" w:hAnsi="IRANSans" w:cs="IRANSans"/>
-                <w:sz w:val="20"/>
-                <w:szCs w:val="20"/>
-                <w:lang w:bidi="fa-IR"/>
-              </w:rPr>
-            </w:pPr>
-            <w:r>
-              <w:rPr>
-                <w:rFonts w:ascii="IRANSans" w:hAnsi="IRANSans" w:cs="IRANSans" w:hint="cs"/>
-                <w:sz w:val="20"/>
-                <w:szCs w:val="20"/>
-                <w:rtl/>
-                <w:lang w:bidi="fa-IR"/>
-              </w:rPr>
-              <w:t>-</w:t>
-            </w:r>
-          </w:p>
-        </w:tc>
-        <w:tc>
-          <w:tcPr>
-            <w:tcW w:w="1171" w:type="dxa"/>
-            <w:vAlign w:val="center"/>
-          </w:tcPr>
-          <w:p>
-            <w:pPr>
-              <w:bidi/>
-              <w:spacing w:after="0" w:line="240" w:lineRule="auto"/>
-              <w:jc w:val="center"/>
-              <w:cnfStyle w:val="000000000000" w:firstRow="0" w:lastRow="0" w:firstColumn="0" w:lastColumn="0" w:oddVBand="0" w:evenVBand="0" w:oddHBand="0" w:evenHBand="0" w:firstRowFirstColumn="0" w:firstRowLastColumn="0" w:lastRowFirstColumn="0" w:lastRowLastColumn="0"/>
-              <w:rPr>
-                <w:rFonts w:ascii="IRANSans" w:hAnsi="IRANSans" w:cs="IRANSans" w:hint="cs"/>
-                <w:sz w:val="20"/>
-                <w:szCs w:val="20"/>
-                <w:lang w:bidi="fa-IR"/>
-              </w:rPr>
-            </w:pPr>
-            <w:r>
-              <w:rPr>
-                <w:rFonts w:ascii="IRANSans" w:hAnsi="IRANSans" w:cs="IRANSans" w:hint="cs"/>
-                <w:sz w:val="20"/>
-                <w:szCs w:val="20"/>
-                <w:rtl/>
-                <w:lang w:bidi="fa-IR"/>
-              </w:rPr>
-              <w:t>متر مکعب (</w:t>
-            </w:r>
-            <w:r>
-              <w:rPr>
-                <w:rFonts w:ascii="IRANSans" w:hAnsi="IRANSans" w:cs="IRANSans"/>
-                <w:sz w:val="20"/>
-                <w:szCs w:val="20"/>
-                <w:lang w:bidi="fa-IR"/>
-              </w:rPr>
-              <w:t>m</w:t>
-            </w:r>
-            <w:r>
-              <w:rPr>
-                <w:rFonts w:ascii="IRANSans" w:hAnsi="IRANSans" w:cs="IRANSans"/>
-                <w:sz w:val="20"/>
-                <w:szCs w:val="20"/>
-                <w:vertAlign w:val="superscript"/>
-                <w:lang w:bidi="fa-IR"/>
-              </w:rPr>
-              <w:t>3</w:t>
-            </w:r>
-            <w:r>
-              <w:rPr>
-                <w:rFonts w:ascii="IRANSans" w:hAnsi="IRANSans" w:cs="IRANSans" w:hint="cs"/>
-                <w:sz w:val="20"/>
-                <w:szCs w:val="20"/>
-                <w:rtl/>
-                <w:lang w:bidi="fa-IR"/>
-              </w:rPr>
-              <w:t>)</w:t>
-            </w:r>
-          </w:p>
-        </w:tc>
-      </w:tr>
-      <w:tr>
-        <w:trPr>
-          <w:cnfStyle w:val="000000100000" w:firstRow="0" w:lastRow="0" w:firstColumn="0" w:lastColumn="0" w:oddVBand="0" w:evenVBand="0" w:oddHBand="1" w:evenHBand="0" w:firstRowFirstColumn="0" w:firstRowLastColumn="0" w:lastRowFirstColumn="0" w:lastRowLastColumn="0"/>
-          <w:trHeight w:val="512"/>
-        </w:trPr>
-        <w:tc>
-          <w:tcPr>
-            <w:cnfStyle w:val="001000000000" w:firstRow="0" w:lastRow="0" w:firstColumn="1" w:lastColumn="0" w:oddVBand="0" w:evenVBand="0" w:oddHBand="0" w:evenHBand="0" w:firstRowFirstColumn="0" w:firstRowLastColumn="0" w:lastRowFirstColumn="0" w:lastRowLastColumn="0"/>
-            <w:tcW w:w="712" w:type="dxa"/>
-            <w:vAlign w:val="center"/>
-          </w:tcPr>
-          <w:p>
-            <w:pPr>
-              <w:bidi/>
-              <w:jc w:val="center"/>
-              <w:rPr>
-                <w:rFonts w:ascii="IRANSans" w:hAnsi="IRANSans" w:cs="IRANSans" w:hint="cs"/>
-                <w:sz w:val="20"/>
-                <w:szCs w:val="20"/>
-                <w:rtl/>
-                <w:lang w:bidi="fa-IR"/>
-              </w:rPr>
-            </w:pPr>
-            <w:r>
-              <w:rPr>
-                <w:rFonts w:ascii="IRANSans" w:hAnsi="IRANSans" w:cs="IRANSans" w:hint="cs"/>
-                <w:sz w:val="20"/>
-                <w:szCs w:val="20"/>
-                <w:rtl/>
-                <w:lang w:bidi="fa-IR"/>
-              </w:rPr>
-              <w:t>8</w:t>
-            </w:r>
-          </w:p>
-        </w:tc>
-        <w:tc>
-          <w:tcPr>
-            <w:tcW w:w="805" w:type="dxa"/>
-            <w:vAlign w:val="center"/>
-          </w:tcPr>
-          <w:p>
-            <w:pPr>
-              <w:bidi/>
-              <w:spacing w:after="0" w:line="240" w:lineRule="auto"/>
-              <w:jc w:val="center"/>
-              <w:cnfStyle w:val="000000100000" w:firstRow="0" w:lastRow="0" w:firstColumn="0" w:lastColumn="0" w:oddVBand="0" w:evenVBand="0" w:oddHBand="1" w:evenHBand="0" w:firstRowFirstColumn="0" w:firstRowLastColumn="0" w:lastRowFirstColumn="0" w:lastRowLastColumn="0"/>
-              <w:rPr>
-                <w:rFonts w:ascii="IRANSans" w:hAnsi="IRANSans" w:cs="IRANSans" w:hint="cs"/>
-                <w:sz w:val="20"/>
-                <w:szCs w:val="20"/>
-                <w:rtl/>
-                <w:lang w:bidi="fa-IR"/>
-              </w:rPr>
-            </w:pPr>
-            <w:r>
-              <w:rPr>
-                <w:rFonts w:ascii="IRANSans" w:hAnsi="IRANSans" w:cs="IRANSans" w:hint="cs"/>
-                <w:sz w:val="20"/>
-                <w:szCs w:val="20"/>
-                <w:rtl/>
-                <w:lang w:bidi="fa-IR"/>
-              </w:rPr>
-              <w:t>تاریخ ساخت</w:t>
-            </w:r>
-          </w:p>
-        </w:tc>
-        <w:tc>
-          <w:tcPr>
-            <w:tcW w:w="1514" w:type="dxa"/>
-            <w:vAlign w:val="center"/>
-          </w:tcPr>
-          <w:p>
-            <w:pPr>
-              <w:bidi/>
-              <w:spacing w:after="0" w:line="240" w:lineRule="auto"/>
-              <w:jc w:val="center"/>
-              <w:cnfStyle w:val="000000100000" w:firstRow="0" w:lastRow="0" w:firstColumn="0" w:lastColumn="0" w:oddVBand="0" w:evenVBand="0" w:oddHBand="1" w:evenHBand="0" w:firstRowFirstColumn="0" w:firstRowLastColumn="0" w:lastRowFirstColumn="0" w:lastRowLastColumn="0"/>
-              <w:rPr>
-                <w:rFonts w:ascii="IRANSans" w:hAnsi="IRANSans" w:cs="IRANSans"/>
-                <w:sz w:val="20"/>
-                <w:szCs w:val="20"/>
-                <w:lang w:bidi="fa-IR"/>
-              </w:rPr>
-            </w:pPr>
-            <w:r>
-              <w:rPr>
-                <w:rFonts w:ascii="IRANSans" w:hAnsi="IRANSans" w:cs="IRANSans"/>
-                <w:sz w:val="20"/>
-                <w:szCs w:val="20"/>
-                <w:lang w:bidi="fa-IR"/>
-              </w:rPr>
-              <w:t>Date of Manufacture</w:t>
-            </w:r>
-          </w:p>
-        </w:tc>
-        <w:tc>
-          <w:tcPr>
-            <w:tcW w:w="599" w:type="dxa"/>
             <w:vAlign w:val="center"/>
           </w:tcPr>
           <w:p>
@@ -3384,7 +2147,7 @@
         </w:tc>
         <w:tc>
           <w:tcPr>
-            <w:tcW w:w="718" w:type="dxa"/>
+            <w:tcW w:w="794" w:type="dxa"/>
             <w:vAlign w:val="center"/>
           </w:tcPr>
           <w:p>
@@ -3401,20 +2164,32 @@
                 <w:lang w:bidi="fa-IR"/>
               </w:rPr>
             </w:pPr>
-            <w:r>
+          </w:p>
+        </w:tc>
+        <w:tc>
+          <w:tcPr>
+            <w:tcW w:w="818" w:type="dxa"/>
+            <w:vAlign w:val="center"/>
+          </w:tcPr>
+          <w:p>
+            <w:pPr>
+              <w:bidi/>
+              <w:spacing w:after="0" w:line="240" w:lineRule="auto"/>
+              <w:jc w:val="center"/>
+              <w:cnfStyle w:val="000000100000" w:firstRow="0" w:lastRow="0" w:firstColumn="0" w:lastColumn="0" w:oddVBand="0" w:evenVBand="0" w:oddHBand="1" w:evenHBand="0" w:firstRowFirstColumn="0" w:firstRowLastColumn="0" w:lastRowFirstColumn="0" w:lastRowLastColumn="0"/>
               <w:rPr>
                 <w:rFonts w:ascii="IRANSans" w:hAnsi="IRANSans" w:cs="IRANSans"/>
                 <w:sz w:val="28"/>
                 <w:szCs w:val="28"/>
-                <w:lang w:bidi="fa-IR"/>
-              </w:rPr>
-              <w:sym w:font="Wingdings" w:char="F0FC"/>
-            </w:r>
-          </w:p>
-        </w:tc>
-        <w:tc>
-          <w:tcPr>
-            <w:tcW w:w="794" w:type="dxa"/>
+                <w:rtl/>
+                <w:lang w:bidi="fa-IR"/>
+              </w:rPr>
+            </w:pPr>
+          </w:p>
+        </w:tc>
+        <w:tc>
+          <w:tcPr>
+            <w:tcW w:w="716" w:type="dxa"/>
             <w:vAlign w:val="center"/>
           </w:tcPr>
           <w:p>
@@ -3434,7 +2209,7 @@
         </w:tc>
         <w:tc>
           <w:tcPr>
-            <w:tcW w:w="818" w:type="dxa"/>
+            <w:tcW w:w="887" w:type="dxa"/>
             <w:vAlign w:val="center"/>
           </w:tcPr>
           <w:p>
@@ -3445,401 +2220,81 @@
               <w:cnfStyle w:val="000000100000" w:firstRow="0" w:lastRow="0" w:firstColumn="0" w:lastColumn="0" w:oddVBand="0" w:evenVBand="0" w:oddHBand="1" w:evenHBand="0" w:firstRowFirstColumn="0" w:firstRowLastColumn="0" w:lastRowFirstColumn="0" w:lastRowLastColumn="0"/>
               <w:rPr>
                 <w:rFonts w:ascii="IRANSans" w:hAnsi="IRANSans" w:cs="IRANSans"/>
-                <w:sz w:val="28"/>
-                <w:szCs w:val="28"/>
-                <w:rtl/>
-                <w:lang w:bidi="fa-IR"/>
-              </w:rPr>
-            </w:pPr>
-          </w:p>
-        </w:tc>
-        <w:tc>
-          <w:tcPr>
-            <w:tcW w:w="716" w:type="dxa"/>
-            <w:vAlign w:val="center"/>
-          </w:tcPr>
-          <w:p>
-            <w:pPr>
-              <w:bidi/>
-              <w:spacing w:after="0" w:line="240" w:lineRule="auto"/>
-              <w:jc w:val="center"/>
-              <w:cnfStyle w:val="000000100000" w:firstRow="0" w:lastRow="0" w:firstColumn="0" w:lastColumn="0" w:oddVBand="0" w:evenVBand="0" w:oddHBand="1" w:evenHBand="0" w:firstRowFirstColumn="0" w:firstRowLastColumn="0" w:lastRowFirstColumn="0" w:lastRowLastColumn="0"/>
-              <w:rPr>
-                <w:rFonts w:ascii="IRANSans" w:hAnsi="IRANSans" w:cs="IRANSans"/>
-                <w:sz w:val="28"/>
-                <w:szCs w:val="28"/>
-                <w:lang w:bidi="fa-IR"/>
-              </w:rPr>
-            </w:pPr>
-          </w:p>
-        </w:tc>
-        <w:tc>
-          <w:tcPr>
-            <w:tcW w:w="887" w:type="dxa"/>
-            <w:vAlign w:val="center"/>
-          </w:tcPr>
-          <w:p>
-            <w:pPr>
-              <w:bidi/>
-              <w:spacing w:after="0" w:line="240" w:lineRule="auto"/>
-              <w:jc w:val="center"/>
-              <w:cnfStyle w:val="000000100000" w:firstRow="0" w:lastRow="0" w:firstColumn="0" w:lastColumn="0" w:oddVBand="0" w:evenVBand="0" w:oddHBand="1" w:evenHBand="0" w:firstRowFirstColumn="0" w:firstRowLastColumn="0" w:lastRowFirstColumn="0" w:lastRowLastColumn="0"/>
-              <w:rPr>
-                <w:rFonts w:ascii="IRANSans" w:hAnsi="IRANSans" w:cs="IRANSans"/>
-                <w:sz w:val="20"/>
-                <w:szCs w:val="20"/>
-                <w:lang w:bidi="fa-IR"/>
-              </w:rPr>
-            </w:pPr>
-            <w:r>
-              <w:rPr>
-                <w:rFonts w:ascii="IRANSans" w:hAnsi="IRANSans" w:cs="IRANSans"/>
-                <w:sz w:val="20"/>
-                <w:szCs w:val="20"/>
-                <w:lang w:bidi="fa-IR"/>
-              </w:rPr>
-              <w:t>Date</w:t>
-            </w:r>
-          </w:p>
-        </w:tc>
-        <w:tc>
-          <w:tcPr>
-            <w:tcW w:w="573" w:type="dxa"/>
-            <w:vAlign w:val="center"/>
-          </w:tcPr>
-          <w:p>
-            <w:pPr>
-              <w:bidi/>
-              <w:spacing w:after="0" w:line="240" w:lineRule="auto"/>
-              <w:jc w:val="center"/>
-              <w:cnfStyle w:val="000000100000" w:firstRow="0" w:lastRow="0" w:firstColumn="0" w:lastColumn="0" w:oddVBand="0" w:evenVBand="0" w:oddHBand="1" w:evenHBand="0" w:firstRowFirstColumn="0" w:firstRowLastColumn="0" w:lastRowFirstColumn="0" w:lastRowLastColumn="0"/>
-              <w:rPr>
-                <w:rFonts w:ascii="IRANSans" w:hAnsi="IRANSans" w:cs="IRANSans"/>
-                <w:sz w:val="20"/>
-                <w:szCs w:val="20"/>
-                <w:lang w:bidi="fa-IR"/>
-              </w:rPr>
-            </w:pPr>
-            <w:r>
-              <w:rPr>
-                <w:rFonts w:ascii="IRANSans" w:hAnsi="IRANSans" w:cs="IRANSans" w:hint="cs"/>
-                <w:sz w:val="20"/>
-                <w:szCs w:val="20"/>
-                <w:rtl/>
-                <w:lang w:bidi="fa-IR"/>
-              </w:rPr>
-              <w:t>-</w:t>
-            </w:r>
-          </w:p>
-        </w:tc>
-        <w:tc>
-          <w:tcPr>
-            <w:tcW w:w="1171" w:type="dxa"/>
-            <w:vAlign w:val="center"/>
-          </w:tcPr>
-          <w:p>
-            <w:pPr>
-              <w:bidi/>
-              <w:spacing w:after="0" w:line="240" w:lineRule="auto"/>
-              <w:jc w:val="center"/>
-              <w:cnfStyle w:val="000000100000" w:firstRow="0" w:lastRow="0" w:firstColumn="0" w:lastColumn="0" w:oddVBand="0" w:evenVBand="0" w:oddHBand="1" w:evenHBand="0" w:firstRowFirstColumn="0" w:firstRowLastColumn="0" w:lastRowFirstColumn="0" w:lastRowLastColumn="0"/>
-              <w:rPr>
-                <w:rFonts w:ascii="IRANSans" w:hAnsi="IRANSans" w:cs="IRANSans" w:hint="cs"/>
-                <w:sz w:val="20"/>
-                <w:szCs w:val="20"/>
-                <w:lang w:bidi="fa-IR"/>
-              </w:rPr>
-            </w:pPr>
-          </w:p>
-        </w:tc>
-      </w:tr>
-      <w:tr>
-        <w:trPr>
-          <w:trHeight w:val="512"/>
-        </w:trPr>
-        <w:tc>
-          <w:tcPr>
-            <w:cnfStyle w:val="001000000000" w:firstRow="0" w:lastRow="0" w:firstColumn="1" w:lastColumn="0" w:oddVBand="0" w:evenVBand="0" w:oddHBand="0" w:evenHBand="0" w:firstRowFirstColumn="0" w:firstRowLastColumn="0" w:lastRowFirstColumn="0" w:lastRowLastColumn="0"/>
-            <w:tcW w:w="712" w:type="dxa"/>
-            <w:vAlign w:val="center"/>
-          </w:tcPr>
-          <w:p>
-            <w:pPr>
-              <w:bidi/>
-              <w:jc w:val="center"/>
-              <w:rPr>
-                <w:rFonts w:ascii="IRANSans" w:hAnsi="IRANSans" w:cs="IRANSans" w:hint="cs"/>
-                <w:sz w:val="20"/>
-                <w:szCs w:val="20"/>
-                <w:rtl/>
-                <w:lang w:bidi="fa-IR"/>
-              </w:rPr>
-            </w:pPr>
-            <w:r>
-              <w:rPr>
-                <w:rFonts w:ascii="IRANSans" w:hAnsi="IRANSans" w:cs="IRANSans" w:hint="cs"/>
-                <w:sz w:val="20"/>
-                <w:szCs w:val="20"/>
-                <w:rtl/>
-                <w:lang w:bidi="fa-IR"/>
-              </w:rPr>
-              <w:lastRenderedPageBreak/>
-              <w:t>9</w:t>
-            </w:r>
-          </w:p>
-        </w:tc>
-        <w:tc>
-          <w:tcPr>
-            <w:tcW w:w="805" w:type="dxa"/>
-            <w:vAlign w:val="center"/>
-          </w:tcPr>
-          <w:p>
-            <w:pPr>
-              <w:bidi/>
-              <w:spacing w:after="0" w:line="240" w:lineRule="auto"/>
-              <w:jc w:val="center"/>
-              <w:cnfStyle w:val="000000000000" w:firstRow="0" w:lastRow="0" w:firstColumn="0" w:lastColumn="0" w:oddVBand="0" w:evenVBand="0" w:oddHBand="0" w:evenHBand="0" w:firstRowFirstColumn="0" w:firstRowLastColumn="0" w:lastRowFirstColumn="0" w:lastRowLastColumn="0"/>
-              <w:rPr>
-                <w:rFonts w:ascii="IRANSans" w:hAnsi="IRANSans" w:cs="IRANSans" w:hint="cs"/>
-                <w:sz w:val="20"/>
-                <w:szCs w:val="20"/>
-                <w:rtl/>
-                <w:lang w:bidi="fa-IR"/>
-              </w:rPr>
-            </w:pPr>
-            <w:r>
-              <w:rPr>
-                <w:rFonts w:ascii="IRANSans" w:hAnsi="IRANSans" w:cs="IRANSans" w:hint="cs"/>
-                <w:sz w:val="20"/>
-                <w:szCs w:val="20"/>
-                <w:rtl/>
-                <w:lang w:bidi="fa-IR"/>
-              </w:rPr>
-              <w:t>رنگ</w:t>
-            </w:r>
-          </w:p>
-        </w:tc>
-        <w:tc>
-          <w:tcPr>
-            <w:tcW w:w="1514" w:type="dxa"/>
-            <w:vAlign w:val="center"/>
-          </w:tcPr>
-          <w:p>
-            <w:pPr>
-              <w:bidi/>
-              <w:spacing w:after="0" w:line="240" w:lineRule="auto"/>
-              <w:jc w:val="center"/>
-              <w:cnfStyle w:val="000000000000" w:firstRow="0" w:lastRow="0" w:firstColumn="0" w:lastColumn="0" w:oddVBand="0" w:evenVBand="0" w:oddHBand="0" w:evenHBand="0" w:firstRowFirstColumn="0" w:firstRowLastColumn="0" w:lastRowFirstColumn="0" w:lastRowLastColumn="0"/>
-              <w:rPr>
-                <w:rFonts w:ascii="IRANSans" w:hAnsi="IRANSans" w:cs="IRANSans"/>
-                <w:sz w:val="20"/>
-                <w:szCs w:val="20"/>
-                <w:lang w:bidi="fa-IR"/>
-              </w:rPr>
-            </w:pPr>
-            <w:r>
-              <w:rPr>
-                <w:rFonts w:ascii="IRANSans" w:hAnsi="IRANSans" w:cs="IRANSans"/>
-                <w:sz w:val="20"/>
-                <w:szCs w:val="20"/>
-                <w:lang w:bidi="fa-IR"/>
-              </w:rPr>
-              <w:t>Color</w:t>
-            </w:r>
-          </w:p>
-        </w:tc>
-        <w:tc>
-          <w:tcPr>
-            <w:tcW w:w="599" w:type="dxa"/>
-            <w:vAlign w:val="center"/>
-          </w:tcPr>
-          <w:p>
-            <w:pPr>
-              <w:bidi/>
-              <w:spacing w:after="0" w:line="240" w:lineRule="auto"/>
-              <w:jc w:val="center"/>
-              <w:cnfStyle w:val="000000000000" w:firstRow="0" w:lastRow="0" w:firstColumn="0" w:lastColumn="0" w:oddVBand="0" w:evenVBand="0" w:oddHBand="0" w:evenHBand="0" w:firstRowFirstColumn="0" w:firstRowLastColumn="0" w:lastRowFirstColumn="0" w:lastRowLastColumn="0"/>
-              <w:rPr>
-                <w:rFonts w:ascii="IRANSans" w:hAnsi="IRANSans" w:cs="IRANSans" w:hint="cs"/>
-                <w:sz w:val="20"/>
-                <w:szCs w:val="20"/>
-                <w:rtl/>
-                <w:lang w:bidi="fa-IR"/>
-              </w:rPr>
-            </w:pPr>
-            <w:r>
-              <w:rPr>
-                <w:rFonts w:ascii="IRANSans" w:hAnsi="IRANSans" w:cs="IRANSans" w:hint="cs"/>
-                <w:sz w:val="20"/>
-                <w:szCs w:val="20"/>
-                <w:lang w:bidi="fa-IR"/>
-              </w:rPr>
-              <w:sym w:font="Wingdings" w:char="F0FC"/>
-            </w:r>
-          </w:p>
-        </w:tc>
-        <w:tc>
-          <w:tcPr>
-            <w:tcW w:w="718" w:type="dxa"/>
-            <w:vAlign w:val="center"/>
-          </w:tcPr>
-          <w:p>
-            <w:pPr>
-              <w:bidi/>
-              <w:spacing w:after="0" w:line="240" w:lineRule="auto"/>
-              <w:jc w:val="center"/>
-              <w:cnfStyle w:val="000000000000" w:firstRow="0" w:lastRow="0" w:firstColumn="0" w:lastColumn="0" w:oddVBand="0" w:evenVBand="0" w:oddHBand="0" w:evenHBand="0" w:firstRowFirstColumn="0" w:firstRowLastColumn="0" w:lastRowFirstColumn="0" w:lastRowLastColumn="0"/>
-              <w:rPr>
-                <w:rFonts w:ascii="IRANSans" w:hAnsi="IRANSans" w:cs="IRANSans"/>
-                <w:sz w:val="20"/>
-                <w:szCs w:val="20"/>
-                <w:rtl/>
-                <w:lang w:bidi="fa-IR"/>
-              </w:rPr>
-            </w:pPr>
-          </w:p>
-        </w:tc>
-        <w:tc>
-          <w:tcPr>
-            <w:tcW w:w="794" w:type="dxa"/>
-            <w:vAlign w:val="center"/>
-          </w:tcPr>
-          <w:p>
-            <w:pPr>
-              <w:bidi/>
-              <w:spacing w:after="0" w:line="240" w:lineRule="auto"/>
-              <w:jc w:val="center"/>
-              <w:cnfStyle w:val="000000000000" w:firstRow="0" w:lastRow="0" w:firstColumn="0" w:lastColumn="0" w:oddVBand="0" w:evenVBand="0" w:oddHBand="0" w:evenHBand="0" w:firstRowFirstColumn="0" w:firstRowLastColumn="0" w:lastRowFirstColumn="0" w:lastRowLastColumn="0"/>
-              <w:rPr>
-                <w:rFonts w:ascii="IRANSans" w:hAnsi="IRANSans" w:cs="IRANSans"/>
-                <w:sz w:val="20"/>
-                <w:szCs w:val="20"/>
-                <w:rtl/>
-                <w:lang w:bidi="fa-IR"/>
-              </w:rPr>
-            </w:pPr>
-          </w:p>
-        </w:tc>
-        <w:tc>
-          <w:tcPr>
-            <w:tcW w:w="818" w:type="dxa"/>
-            <w:vAlign w:val="center"/>
-          </w:tcPr>
-          <w:p>
-            <w:pPr>
-              <w:bidi/>
-              <w:spacing w:after="0" w:line="240" w:lineRule="auto"/>
-              <w:jc w:val="center"/>
-              <w:cnfStyle w:val="000000000000" w:firstRow="0" w:lastRow="0" w:firstColumn="0" w:lastColumn="0" w:oddVBand="0" w:evenVBand="0" w:oddHBand="0" w:evenHBand="0" w:firstRowFirstColumn="0" w:firstRowLastColumn="0" w:lastRowFirstColumn="0" w:lastRowLastColumn="0"/>
-              <w:rPr>
-                <w:rFonts w:ascii="IRANSans" w:hAnsi="IRANSans" w:cs="IRANSans"/>
-                <w:sz w:val="20"/>
-                <w:szCs w:val="20"/>
-                <w:rtl/>
-                <w:lang w:bidi="fa-IR"/>
-              </w:rPr>
-            </w:pPr>
-          </w:p>
-        </w:tc>
-        <w:tc>
-          <w:tcPr>
-            <w:tcW w:w="716" w:type="dxa"/>
-            <w:vAlign w:val="center"/>
-          </w:tcPr>
-          <w:p>
-            <w:pPr>
-              <w:bidi/>
-              <w:spacing w:after="0" w:line="240" w:lineRule="auto"/>
-              <w:jc w:val="center"/>
-              <w:cnfStyle w:val="000000000000" w:firstRow="0" w:lastRow="0" w:firstColumn="0" w:lastColumn="0" w:oddVBand="0" w:evenVBand="0" w:oddHBand="0" w:evenHBand="0" w:firstRowFirstColumn="0" w:firstRowLastColumn="0" w:lastRowFirstColumn="0" w:lastRowLastColumn="0"/>
-              <w:rPr>
-                <w:rFonts w:ascii="IRANSans" w:hAnsi="IRANSans" w:cs="IRANSans"/>
-                <w:sz w:val="20"/>
-                <w:szCs w:val="20"/>
-                <w:lang w:bidi="fa-IR"/>
-              </w:rPr>
-            </w:pPr>
-          </w:p>
-        </w:tc>
-        <w:tc>
-          <w:tcPr>
-            <w:tcW w:w="887" w:type="dxa"/>
-            <w:vAlign w:val="center"/>
-          </w:tcPr>
-          <w:p>
-            <w:pPr>
-              <w:bidi/>
-              <w:spacing w:after="0" w:line="240" w:lineRule="auto"/>
-              <w:jc w:val="center"/>
-              <w:cnfStyle w:val="000000000000" w:firstRow="0" w:lastRow="0" w:firstColumn="0" w:lastColumn="0" w:oddVBand="0" w:evenVBand="0" w:oddHBand="0" w:evenHBand="0" w:firstRowFirstColumn="0" w:firstRowLastColumn="0" w:lastRowFirstColumn="0" w:lastRowLastColumn="0"/>
-              <w:rPr>
-                <w:rFonts w:ascii="IRANSans" w:hAnsi="IRANSans" w:cs="IRANSans"/>
-                <w:sz w:val="20"/>
-                <w:szCs w:val="20"/>
-                <w:lang w:bidi="fa-IR"/>
-              </w:rPr>
-            </w:pPr>
-            <w:r>
-              <w:rPr>
-                <w:rFonts w:ascii="IRANSans" w:hAnsi="IRANSans" w:cs="IRANSans"/>
-                <w:sz w:val="20"/>
-                <w:szCs w:val="20"/>
-                <w:lang w:bidi="fa-IR"/>
-              </w:rPr>
-              <w:t>Text</w:t>
-            </w:r>
-          </w:p>
-        </w:tc>
-        <w:tc>
-          <w:tcPr>
-            <w:tcW w:w="573" w:type="dxa"/>
-            <w:vAlign w:val="center"/>
-          </w:tcPr>
-          <w:p>
-            <w:pPr>
-              <w:bidi/>
-              <w:spacing w:after="0" w:line="240" w:lineRule="auto"/>
-              <w:jc w:val="center"/>
-              <w:cnfStyle w:val="000000000000" w:firstRow="0" w:lastRow="0" w:firstColumn="0" w:lastColumn="0" w:oddVBand="0" w:evenVBand="0" w:oddHBand="0" w:evenHBand="0" w:firstRowFirstColumn="0" w:firstRowLastColumn="0" w:lastRowFirstColumn="0" w:lastRowLastColumn="0"/>
-              <w:rPr>
-                <w:rFonts w:ascii="IRANSans" w:hAnsi="IRANSans" w:cs="IRANSans" w:hint="cs"/>
-                <w:sz w:val="20"/>
-                <w:szCs w:val="20"/>
-                <w:lang w:bidi="fa-IR"/>
-              </w:rPr>
-            </w:pPr>
-            <w:r>
-              <w:rPr>
-                <w:rFonts w:ascii="IRANSans" w:hAnsi="IRANSans" w:cs="IRANSans" w:hint="cs"/>
-                <w:sz w:val="20"/>
-                <w:szCs w:val="20"/>
-                <w:rtl/>
-                <w:lang w:bidi="fa-IR"/>
-              </w:rPr>
-              <w:t>-</w:t>
-            </w:r>
-          </w:p>
-        </w:tc>
-        <w:tc>
-          <w:tcPr>
-            <w:tcW w:w="1171" w:type="dxa"/>
-            <w:vAlign w:val="center"/>
-          </w:tcPr>
-          <w:p>
-            <w:pPr>
-              <w:bidi/>
-              <w:spacing w:after="0" w:line="240" w:lineRule="auto"/>
-              <w:jc w:val="center"/>
-              <w:cnfStyle w:val="000000000000" w:firstRow="0" w:lastRow="0" w:firstColumn="0" w:lastColumn="0" w:oddVBand="0" w:evenVBand="0" w:oddHBand="0" w:evenHBand="0" w:firstRowFirstColumn="0" w:firstRowLastColumn="0" w:lastRowFirstColumn="0" w:lastRowLastColumn="0"/>
-              <w:rPr>
-                <w:rFonts w:ascii="IRANSans" w:hAnsi="IRANSans" w:cs="IRANSans"/>
-                <w:sz w:val="20"/>
-                <w:szCs w:val="20"/>
-                <w:lang w:bidi="fa-IR"/>
-              </w:rPr>
-            </w:pPr>
+                <w:sz w:val="20"/>
+                <w:szCs w:val="20"/>
+                <w:lang w:bidi="fa-IR"/>
+              </w:rPr>
+            </w:pPr>
+            <w:r>
+              <w:rPr>
+                <w:rFonts w:ascii="IRANSans" w:hAnsi="IRANSans" w:cs="IRANSans"/>
+                <w:sz w:val="20"/>
+                <w:szCs w:val="20"/>
+                <w:lang w:bidi="fa-IR"/>
+              </w:rPr>
+              <w:t>Fl</w:t>
+            </w:r>
             <w:bookmarkStart w:id="0" w:name="_GoBack"/>
             <w:bookmarkEnd w:id="0"/>
+            <w:r>
+              <w:rPr>
+                <w:rFonts w:ascii="IRANSans" w:hAnsi="IRANSans" w:cs="IRANSans"/>
+                <w:sz w:val="20"/>
+                <w:szCs w:val="20"/>
+                <w:lang w:bidi="fa-IR"/>
+              </w:rPr>
+              <w:t>oat</w:t>
+            </w:r>
+          </w:p>
+        </w:tc>
+        <w:tc>
+          <w:tcPr>
+            <w:tcW w:w="573" w:type="dxa"/>
+            <w:vAlign w:val="center"/>
+          </w:tcPr>
+          <w:p>
+            <w:pPr>
+              <w:bidi/>
+              <w:spacing w:after="0" w:line="240" w:lineRule="auto"/>
+              <w:jc w:val="center"/>
+              <w:cnfStyle w:val="000000100000" w:firstRow="0" w:lastRow="0" w:firstColumn="0" w:lastColumn="0" w:oddVBand="0" w:evenVBand="0" w:oddHBand="1" w:evenHBand="0" w:firstRowFirstColumn="0" w:firstRowLastColumn="0" w:lastRowFirstColumn="0" w:lastRowLastColumn="0"/>
+              <w:rPr>
+                <w:rFonts w:ascii="IRANSans" w:hAnsi="IRANSans" w:cs="IRANSans"/>
+                <w:sz w:val="20"/>
+                <w:szCs w:val="20"/>
+                <w:lang w:bidi="fa-IR"/>
+              </w:rPr>
+            </w:pPr>
+            <w:r>
+              <w:rPr>
+                <w:rFonts w:ascii="IRANSans" w:hAnsi="IRANSans" w:cs="IRANSans" w:hint="cs"/>
+                <w:sz w:val="20"/>
+                <w:szCs w:val="20"/>
+                <w:rtl/>
+                <w:lang w:bidi="fa-IR"/>
+              </w:rPr>
+              <w:t>-</w:t>
+            </w:r>
+          </w:p>
+        </w:tc>
+        <w:tc>
+          <w:tcPr>
+            <w:tcW w:w="1171" w:type="dxa"/>
+            <w:vAlign w:val="center"/>
+          </w:tcPr>
+          <w:p>
+            <w:pPr>
+              <w:bidi/>
+              <w:spacing w:after="0" w:line="240" w:lineRule="auto"/>
+              <w:jc w:val="center"/>
+              <w:cnfStyle w:val="000000100000" w:firstRow="0" w:lastRow="0" w:firstColumn="0" w:lastColumn="0" w:oddVBand="0" w:evenVBand="0" w:oddHBand="1" w:evenHBand="0" w:firstRowFirstColumn="0" w:firstRowLastColumn="0" w:lastRowFirstColumn="0" w:lastRowLastColumn="0"/>
+              <w:rPr>
+                <w:rFonts w:ascii="IRANSans" w:hAnsi="IRANSans" w:cs="IRANSans"/>
+                <w:sz w:val="20"/>
+                <w:szCs w:val="20"/>
+                <w:lang w:bidi="fa-IR"/>
+              </w:rPr>
+            </w:pPr>
           </w:p>
         </w:tc>
       </w:tr>
@@ -4885,7 +3340,7 @@
 </file>
 
 <file path=customXml/itemProps1.xml><?xml version="1.0" encoding="utf-8"?>
-<ds:datastoreItem xmlns:ds="http://schemas.openxmlformats.org/officeDocument/2006/customXml" ds:itemID="{72496153-F11C-47CC-88E0-B5F712734C46}">
+<ds:datastoreItem xmlns:ds="http://schemas.openxmlformats.org/officeDocument/2006/customXml" ds:itemID="{06F5FBA9-F5F6-4B73-B281-1E5ED0394299}">
   <ds:schemaRefs>
     <ds:schemaRef ds:uri="http://schemas.openxmlformats.org/officeDocument/2006/bibliography"/>
   </ds:schemaRefs>

</xml_diff>